<commit_message>
Updated manuals in preparation for release of v4
</commit_message>
<xml_diff>
--- a/docs/LANDIS-II Climate Library v4.0 User Guide.docx
+++ b/docs/LANDIS-II Climate Library v4.0 User Guide.docx
@@ -1,6 +1,6 @@
 
 <file path=word/document.xml><?xml version="1.0" encoding="utf-8"?>
-<w:document xmlns:wpc="http://schemas.microsoft.com/office/word/2010/wordprocessingCanvas" xmlns:mc="http://schemas.openxmlformats.org/markup-compatibility/2006" xmlns:o="urn:schemas-microsoft-com:office:office" xmlns:r="http://schemas.openxmlformats.org/officeDocument/2006/relationships" xmlns:m="http://schemas.openxmlformats.org/officeDocument/2006/math" xmlns:v="urn:schemas-microsoft-com:vml" xmlns:wp14="http://schemas.microsoft.com/office/word/2010/wordprocessingDrawing" xmlns:wp="http://schemas.openxmlformats.org/drawingml/2006/wordprocessingDrawing" xmlns:w10="urn:schemas-microsoft-com:office:word" xmlns:w="http://schemas.openxmlformats.org/wordprocessingml/2006/main" xmlns:w14="http://schemas.microsoft.com/office/word/2010/wordml" xmlns:w15="http://schemas.microsoft.com/office/word/2012/wordml" xmlns:wpg="http://schemas.microsoft.com/office/word/2010/wordprocessingGroup" xmlns:wpi="http://schemas.microsoft.com/office/word/2010/wordprocessingInk" xmlns:wne="http://schemas.microsoft.com/office/word/2006/wordml" xmlns:wps="http://schemas.microsoft.com/office/word/2010/wordprocessingShape" mc:Ignorable="w14 w15 wp14">
+<w:document xmlns:wpc="http://schemas.microsoft.com/office/word/2010/wordprocessingCanvas" xmlns:cx="http://schemas.microsoft.com/office/drawing/2014/chartex" xmlns:cx1="http://schemas.microsoft.com/office/drawing/2015/9/8/chartex" xmlns:mc="http://schemas.openxmlformats.org/markup-compatibility/2006" xmlns:o="urn:schemas-microsoft-com:office:office" xmlns:r="http://schemas.openxmlformats.org/officeDocument/2006/relationships" xmlns:m="http://schemas.openxmlformats.org/officeDocument/2006/math" xmlns:v="urn:schemas-microsoft-com:vml" xmlns:wp14="http://schemas.microsoft.com/office/word/2010/wordprocessingDrawing" xmlns:wp="http://schemas.openxmlformats.org/drawingml/2006/wordprocessingDrawing" xmlns:w10="urn:schemas-microsoft-com:office:word" xmlns:w="http://schemas.openxmlformats.org/wordprocessingml/2006/main" xmlns:w14="http://schemas.microsoft.com/office/word/2010/wordml" xmlns:w15="http://schemas.microsoft.com/office/word/2012/wordml" xmlns:w16se="http://schemas.microsoft.com/office/word/2015/wordml/symex" xmlns:wpg="http://schemas.microsoft.com/office/word/2010/wordprocessingGroup" xmlns:wpi="http://schemas.microsoft.com/office/word/2010/wordprocessingInk" xmlns:wne="http://schemas.microsoft.com/office/word/2006/wordml" xmlns:wps="http://schemas.microsoft.com/office/word/2010/wordprocessingShape" mc:Ignorable="w14 w15 w16se wp14">
   <w:body>
     <w:p>
       <w:pPr>
@@ -101,7 +101,13 @@
         <w:rPr>
           <w:rStyle w:val="titleline1Char"/>
         </w:rPr>
-        <w:t>3.0</w:t>
+        <w:t>4</w:t>
+      </w:r>
+      <w:r>
+        <w:rPr>
+          <w:rStyle w:val="titleline1Char"/>
+        </w:rPr>
+        <w:t>.0</w:t>
       </w:r>
       <w:r>
         <w:rPr>
@@ -184,7 +190,7 @@
         <w:rPr>
           <w:noProof/>
         </w:rPr>
-        <w:t>November 27, 2018</w:t>
+        <w:t>February 26, 2019</w:t>
       </w:r>
       <w:r>
         <w:rPr>
@@ -1763,7 +1769,7 @@
             <w:noProof/>
             <w:webHidden/>
           </w:rPr>
-          <w:t>5</w:t>
+          <w:t>6</w:t>
         </w:r>
         <w:r>
           <w:rPr>
@@ -2031,7 +2037,7 @@
             <w:noProof/>
             <w:webHidden/>
           </w:rPr>
-          <w:t>6</w:t>
+          <w:t>7</w:t>
         </w:r>
         <w:r>
           <w:rPr>
@@ -3803,7 +3809,23 @@
           <w:iCs/>
         </w:rPr>
         <w:noBreakHyphen/>
-        <w:t>II Conceptual Model Description.</w:t>
+        <w:t xml:space="preserve">II Conceptual Model </w:t>
+      </w:r>
+    </w:p>
+    <w:p>
+      <w:pPr>
+        <w:pStyle w:val="textbody"/>
+        <w:rPr>
+          <w:i/>
+          <w:iCs/>
+        </w:rPr>
+      </w:pPr>
+      <w:r>
+        <w:rPr>
+          <w:i/>
+          <w:iCs/>
+        </w:rPr>
+        <w:t>Description.</w:t>
       </w:r>
     </w:p>
     <w:p>
@@ -3941,20 +3963,34 @@
           <w:b/>
           <w:i/>
         </w:rPr>
-        <w:t xml:space="preserve">Note: The Climate Library must be initiated from within a succession extension.  The Climate Library will not work with other extension, e.g., </w:t>
+        <w:t>Note: The Climate Library must be initiated from within a succession extension.  The Climate Library will not work with other extension</w:t>
       </w:r>
       <w:r>
         <w:rPr>
           <w:b/>
           <w:i/>
         </w:rPr>
-        <w:t>MultiRegime</w:t>
+        <w:t>s</w:t>
       </w:r>
       <w:r>
         <w:rPr>
           <w:b/>
           <w:i/>
         </w:rPr>
+        <w:t xml:space="preserve">, e.g., </w:t>
+      </w:r>
+      <w:r>
+        <w:rPr>
+          <w:b/>
+          <w:i/>
+        </w:rPr>
+        <w:t>MultiRegime</w:t>
+      </w:r>
+      <w:r>
+        <w:rPr>
+          <w:b/>
+          <w:i/>
+        </w:rPr>
         <w:t>Fire, if the succession extension operating does not initialize the Climate Library, as below.</w:t>
       </w:r>
     </w:p>
@@ -3979,18 +4015,22 @@
         <w:t xml:space="preserve">ibrary, </w:t>
       </w:r>
       <w:r>
-        <w:t xml:space="preserve">the user specifies an intermediate text file that then refers to all the climate data.  It is similar to the scenario file in that it is the master climate file that specifies which options and which files to use.  In the example below, the keyword ClimateConfigFile refers to a file called “climate-generator-CC.txt”.  The </w:t>
-      </w:r>
-      <w:r>
-        <w:t>file “climate-generator-CC.txt”</w:t>
-      </w:r>
-      <w:r>
-        <w:t xml:space="preserve"> is the climate configuration file</w:t>
-      </w:r>
-      <w:bookmarkStart w:id="5" w:name="_GoBack"/>
-      <w:bookmarkEnd w:id="5"/>
-      <w:r>
-        <w:t xml:space="preserve"> for the climate library.</w:t>
+        <w:t xml:space="preserve">the user specifies an intermediate text file that </w:t>
+      </w:r>
+      <w:r>
+        <w:t>that controls the loading of</w:t>
+      </w:r>
+      <w:r>
+        <w:t xml:space="preserve"> the climate data.  It is similar to the scenario file in that it is the master climate file that specifies which options and which files to use.  In the example below, the keyword ClimateConfigFile </w:t>
+      </w:r>
+      <w:r>
+        <w:t xml:space="preserve">in the succession input file </w:t>
+      </w:r>
+      <w:r>
+        <w:t>specifies</w:t>
+      </w:r>
+      <w:r>
+        <w:t xml:space="preserve"> the climate configuration file for the climate library.</w:t>
       </w:r>
     </w:p>
     <w:p>
@@ -4007,7 +4047,7 @@
           <w:noProof/>
         </w:rPr>
         <w:drawing>
-          <wp:inline distT="0" distB="0" distL="0" distR="0" wp14:anchorId="719996B6" wp14:editId="6F291580">
+          <wp:inline distT="0" distB="0" distL="0" distR="0" wp14:anchorId="5115AFF3" wp14:editId="480BCDFA">
             <wp:extent cx="4242949" cy="1345087"/>
             <wp:effectExtent l="0" t="0" r="5715" b="7620"/>
             <wp:docPr id="1" name="Picture 1"/>
@@ -4063,36 +4103,66 @@
         </w:tabs>
         <w:ind w:left="0" w:firstLine="0"/>
       </w:pPr>
+      <w:bookmarkStart w:id="5" w:name="_Toc531083363"/>
       <w:bookmarkStart w:id="6" w:name="_Toc127846704"/>
-      <w:bookmarkStart w:id="7" w:name="_Toc531083363"/>
       <w:r>
         <w:t>Major Releases</w:t>
       </w:r>
-      <w:bookmarkEnd w:id="7"/>
+      <w:bookmarkEnd w:id="5"/>
     </w:p>
     <w:p>
       <w:pPr>
         <w:pStyle w:val="Heading3"/>
         <w:ind w:hanging="1170"/>
       </w:pPr>
-      <w:bookmarkStart w:id="8" w:name="_Toc531083364"/>
-      <w:r>
-        <w:t>Version 4.0 (November</w:t>
-      </w:r>
-      <w:r>
-        <w:t xml:space="preserve"> 2018)</w:t>
-      </w:r>
-      <w:bookmarkEnd w:id="8"/>
+      <w:bookmarkStart w:id="7" w:name="_Toc531083364"/>
+      <w:r>
+        <w:t>Version 4.0 (</w:t>
+      </w:r>
+      <w:r>
+        <w:t>February</w:t>
+      </w:r>
+      <w:r>
+        <w:t xml:space="preserve"> 201</w:t>
+      </w:r>
+      <w:r>
+        <w:t>9</w:t>
+      </w:r>
+      <w:r>
+        <w:t>)</w:t>
+      </w:r>
+      <w:bookmarkEnd w:id="7"/>
     </w:p>
     <w:p>
       <w:pPr>
         <w:pStyle w:val="textbody"/>
       </w:pPr>
       <w:r>
-        <w:t>Updated to add min and max relative humidity and remove the RH slope adjustment factor</w:t>
-      </w:r>
-      <w:r>
-        <w:t>.</w:t>
+        <w:t>Updated to add min and max relative humidity</w:t>
+      </w:r>
+      <w:r>
+        <w:t>, PAR, CO2</w:t>
+      </w:r>
+      <w:r>
+        <w:t>,</w:t>
+      </w:r>
+      <w:r>
+        <w:t xml:space="preserve"> Ozone</w:t>
+      </w:r>
+      <w:r>
+        <w:t xml:space="preserve"> and short wave radiation</w:t>
+      </w:r>
+      <w:r>
+        <w:t xml:space="preserve">.  We also </w:t>
+      </w:r>
+      <w:r>
+        <w:t>remove</w:t>
+      </w:r>
+      <w:r>
+        <w:t>d</w:t>
+      </w:r>
+      <w:r>
+        <w:t xml:space="preserve"> the RH slope adjustment factor.</w:t>
       </w:r>
     </w:p>
     <w:p>
@@ -4100,19 +4170,19 @@
         <w:pStyle w:val="Heading3"/>
         <w:ind w:hanging="1170"/>
       </w:pPr>
-      <w:bookmarkStart w:id="9" w:name="_Toc531083365"/>
-      <w:bookmarkEnd w:id="9"/>
+      <w:bookmarkStart w:id="8" w:name="_Toc531083365"/>
+      <w:bookmarkEnd w:id="8"/>
     </w:p>
     <w:p>
       <w:pPr>
         <w:pStyle w:val="Heading3"/>
         <w:ind w:hanging="1170"/>
       </w:pPr>
-      <w:bookmarkStart w:id="10" w:name="_Toc531083366"/>
+      <w:bookmarkStart w:id="9" w:name="_Toc531083366"/>
       <w:r>
         <w:t>Version 3.0 (September 2018)</w:t>
       </w:r>
-      <w:bookmarkEnd w:id="10"/>
+      <w:bookmarkEnd w:id="9"/>
     </w:p>
     <w:p>
       <w:pPr>
@@ -4130,11 +4200,11 @@
         </w:tabs>
         <w:ind w:left="0" w:firstLine="0"/>
       </w:pPr>
-      <w:bookmarkStart w:id="11" w:name="_Toc531083367"/>
+      <w:bookmarkStart w:id="10" w:name="_Toc531083367"/>
       <w:r>
         <w:t>Minor Releases</w:t>
       </w:r>
-      <w:bookmarkEnd w:id="11"/>
+      <w:bookmarkEnd w:id="10"/>
     </w:p>
     <w:p>
       <w:pPr>
@@ -4144,12 +4214,12 @@
         </w:tabs>
         <w:ind w:left="0" w:firstLine="0"/>
       </w:pPr>
-      <w:bookmarkStart w:id="12" w:name="_Toc531083368"/>
+      <w:bookmarkStart w:id="11" w:name="_Toc531083368"/>
       <w:r>
         <w:t>Acknowledgments</w:t>
       </w:r>
       <w:bookmarkEnd w:id="6"/>
-      <w:bookmarkEnd w:id="12"/>
+      <w:bookmarkEnd w:id="11"/>
     </w:p>
     <w:p>
       <w:pPr>
@@ -4188,7 +4258,7 @@
       <w:pPr>
         <w:pStyle w:val="Heading1"/>
       </w:pPr>
-      <w:bookmarkStart w:id="13" w:name="_Toc531083369"/>
+      <w:bookmarkStart w:id="12" w:name="_Toc531083369"/>
       <w:r>
         <w:lastRenderedPageBreak/>
         <w:t>Climate Library</w:t>
@@ -4202,7 +4272,7 @@
       <w:r>
         <w:t xml:space="preserve"> File</w:t>
       </w:r>
-      <w:bookmarkEnd w:id="13"/>
+      <w:bookmarkEnd w:id="12"/>
     </w:p>
     <w:p>
       <w:pPr>
@@ -4255,13 +4325,13 @@
         </w:tabs>
         <w:ind w:left="1170" w:hanging="1170"/>
       </w:pPr>
-      <w:bookmarkStart w:id="14" w:name="_Toc112490865"/>
-      <w:bookmarkStart w:id="15" w:name="_Toc531083370"/>
+      <w:bookmarkStart w:id="13" w:name="_Toc112490865"/>
+      <w:bookmarkStart w:id="14" w:name="_Toc531083370"/>
       <w:r>
         <w:t>LandisData</w:t>
       </w:r>
+      <w:bookmarkEnd w:id="13"/>
       <w:bookmarkEnd w:id="14"/>
-      <w:bookmarkEnd w:id="15"/>
     </w:p>
     <w:p>
       <w:pPr>
@@ -4292,7 +4362,7 @@
         </w:tabs>
         <w:ind w:left="1170" w:hanging="1170"/>
       </w:pPr>
-      <w:bookmarkStart w:id="16" w:name="_Toc531083371"/>
+      <w:bookmarkStart w:id="15" w:name="_Toc531083371"/>
       <w:r>
         <w:t>ClimateTimeSeries (Future</w:t>
       </w:r>
@@ -4308,17 +4378,38 @@
       <w:r>
         <w:t>ata)</w:t>
       </w:r>
-      <w:bookmarkEnd w:id="16"/>
+      <w:bookmarkEnd w:id="15"/>
     </w:p>
     <w:p>
       <w:pPr>
         <w:pStyle w:val="textbody"/>
       </w:pPr>
       <w:r>
-        <w:t>This data is used to specify the options for ‘future’ data, i.e. the climate used during the simulation years of the model (from time=0 until the end of the simulation).  It does not refer to the spin-up dat</w:t>
-      </w:r>
-      <w:r>
-        <w:t>a (see section 2.5</w:t>
+        <w:t xml:space="preserve">This data is used to specify the options for ‘future’ data, i.e. the climate used during the simulation years of the model (from time=0 until the end of the simulation).  It does not </w:t>
+      </w:r>
+      <w:r>
+        <w:t>include</w:t>
+      </w:r>
+      <w:r>
+        <w:t xml:space="preserve"> the </w:t>
+      </w:r>
+      <w:r>
+        <w:t>years required for the “</w:t>
+      </w:r>
+      <w:r>
+        <w:t>spin-up</w:t>
+      </w:r>
+      <w:r>
+        <w:t>”</w:t>
+      </w:r>
+      <w:r>
+        <w:t xml:space="preserve"> </w:t>
+      </w:r>
+      <w:r>
+        <w:t xml:space="preserve">period </w:t>
+      </w:r>
+      <w:r>
+        <w:t>(see section 2.5</w:t>
       </w:r>
       <w:r>
         <w:t>).</w:t>
@@ -4380,11 +4471,11 @@
         </w:tabs>
         <w:ind w:hanging="2250"/>
       </w:pPr>
-      <w:bookmarkStart w:id="17" w:name="_Toc531083372"/>
+      <w:bookmarkStart w:id="16" w:name="_Toc531083372"/>
       <w:r>
         <w:t>Monthly_AverageAllYears</w:t>
       </w:r>
-      <w:bookmarkEnd w:id="17"/>
+      <w:bookmarkEnd w:id="16"/>
     </w:p>
     <w:p>
       <w:pPr>
@@ -4481,14 +4572,14 @@
         </w:tabs>
         <w:ind w:hanging="2250"/>
       </w:pPr>
-      <w:bookmarkStart w:id="18" w:name="_Toc531083373"/>
+      <w:bookmarkStart w:id="17" w:name="_Toc531083373"/>
       <w:r>
         <w:t>Monthly_RandomYear</w:t>
       </w:r>
       <w:r>
         <w:t>s</w:t>
       </w:r>
-      <w:bookmarkEnd w:id="18"/>
+      <w:bookmarkEnd w:id="17"/>
     </w:p>
     <w:p>
       <w:pPr>
@@ -4513,19 +4604,25 @@
         <w:t xml:space="preserve">randomly select </w:t>
       </w:r>
       <w:r>
-        <w:t xml:space="preserve">a years’ worth of climate data at a monthly </w:t>
-      </w:r>
-      <w:r>
-        <w:t>time step</w:t>
+        <w:t>a</w:t>
+      </w:r>
+      <w:r>
+        <w:t xml:space="preserve"> single</w:t>
+      </w:r>
+      <w:r>
+        <w:t xml:space="preserve"> year of climate data </w:t>
+      </w:r>
+      <w:r>
+        <w:t>(with replacement) for each year of the simulation</w:t>
+      </w:r>
+      <w:r>
+        <w:t xml:space="preserve">. </w:t>
+      </w:r>
+      <w:r>
+        <w:t xml:space="preserve"> For example, if the user supplies data for years 2014-2015, the climate library might choose the climate in year 2015 for year 1 of the simulation and year 2014 as year 2 of the simulation</w:t>
       </w:r>
       <w:r>
         <w:t xml:space="preserve">.  </w:t>
-      </w:r>
-      <w:r>
-        <w:t xml:space="preserve"> For example, if the user supplies data for years 2014-2015, the climate library might choose the climate in year 2015 for year 1 of the simulation and year 2014 as year 2 of the simulation</w:t>
-      </w:r>
-      <w:r>
-        <w:t>.  The climate library will not give any preference for chronological order.</w:t>
       </w:r>
     </w:p>
     <w:p>
@@ -4537,12 +4634,12 @@
         </w:tabs>
         <w:ind w:hanging="2250"/>
       </w:pPr>
-      <w:bookmarkStart w:id="19" w:name="_Toc531083374"/>
+      <w:bookmarkStart w:id="18" w:name="_Toc531083374"/>
       <w:r>
         <w:lastRenderedPageBreak/>
         <w:t>Monthly_SequencedYears</w:t>
       </w:r>
-      <w:bookmarkEnd w:id="19"/>
+      <w:bookmarkEnd w:id="18"/>
     </w:p>
     <w:p>
       <w:pPr>
@@ -4564,19 +4661,73 @@
         <w:rPr>
           <w:b/>
         </w:rPr>
-        <w:t>he years in the input file will correspond exactly with the data used by LANDIS during the simu</w:t>
+        <w:t xml:space="preserve">he years in the input file will correspond exactly </w:t>
       </w:r>
       <w:r>
         <w:rPr>
           <w:b/>
         </w:rPr>
+        <w:t xml:space="preserve">to the </w:t>
+      </w:r>
+      <w:r>
+        <w:rPr>
+          <w:b/>
+        </w:rPr>
+        <w:t>years</w:t>
+      </w:r>
+      <w:r>
+        <w:rPr>
+          <w:b/>
+        </w:rPr>
+        <w:t xml:space="preserve"> </w:t>
+      </w:r>
+      <w:r>
+        <w:rPr>
+          <w:b/>
+        </w:rPr>
+        <w:t>specified for the</w:t>
+      </w:r>
+      <w:r>
+        <w:rPr>
+          <w:b/>
+        </w:rPr>
+        <w:t xml:space="preserve"> LANDIS simu</w:t>
+      </w:r>
+      <w:r>
+        <w:rPr>
+          <w:b/>
+        </w:rPr>
         <w:t>l</w:t>
       </w:r>
       <w:r>
         <w:rPr>
           <w:b/>
         </w:rPr>
-        <w:t xml:space="preserve">ation. </w:t>
+        <w:t>ation</w:t>
+      </w:r>
+      <w:r>
+        <w:rPr>
+          <w:b/>
+        </w:rPr>
+        <w:t xml:space="preserve">, and </w:t>
+      </w:r>
+      <w:r>
+        <w:rPr>
+          <w:b/>
+        </w:rPr>
+        <w:t xml:space="preserve">they </w:t>
+      </w:r>
+      <w:r>
+        <w:rPr>
+          <w:b/>
+        </w:rPr>
+        <w:t>must appear in chronological order</w:t>
+      </w:r>
+      <w:r>
+        <w:rPr>
+          <w:b/>
+        </w:rPr>
+        <w:t xml:space="preserve">. </w:t>
       </w:r>
       <w:r>
         <w:t xml:space="preserve"> For example, if the user supplies climate data for years 2010 to 2015, then the mode</w:t>
@@ -4612,11 +4763,11 @@
         </w:tabs>
         <w:ind w:hanging="2250"/>
       </w:pPr>
-      <w:bookmarkStart w:id="20" w:name="_Toc531083375"/>
+      <w:bookmarkStart w:id="19" w:name="_Toc531083375"/>
       <w:r>
         <w:t>Daily_AverageAllYears</w:t>
       </w:r>
-      <w:bookmarkEnd w:id="20"/>
+      <w:bookmarkEnd w:id="19"/>
     </w:p>
     <w:p>
       <w:pPr>
@@ -4736,14 +4887,14 @@
         </w:tabs>
         <w:ind w:hanging="2250"/>
       </w:pPr>
-      <w:bookmarkStart w:id="21" w:name="_Toc531083376"/>
+      <w:bookmarkStart w:id="20" w:name="_Toc531083376"/>
       <w:r>
         <w:t>Daily_RandomYear</w:t>
       </w:r>
       <w:r>
         <w:t>s</w:t>
       </w:r>
-      <w:bookmarkEnd w:id="21"/>
+      <w:bookmarkEnd w:id="20"/>
     </w:p>
     <w:p>
       <w:pPr>
@@ -4793,10 +4944,13 @@
         <w:t xml:space="preserve">randomly select </w:t>
       </w:r>
       <w:r>
-        <w:t xml:space="preserve">a years’ worth of climate data at a monthly </w:t>
-      </w:r>
-      <w:r>
-        <w:t xml:space="preserve">time step </w:t>
+        <w:t xml:space="preserve">a </w:t>
+      </w:r>
+      <w:r>
+        <w:t>single year of climate data (with replacement) for each year of the simulation</w:t>
+      </w:r>
+      <w:r>
+        <w:t xml:space="preserve"> </w:t>
       </w:r>
       <w:r>
         <w:t>(see Monthly_RandomYear</w:t>
@@ -4817,28 +4971,28 @@
         </w:tabs>
         <w:ind w:hanging="2250"/>
       </w:pPr>
-      <w:bookmarkStart w:id="22" w:name="_Toc531083377"/>
-      <w:r>
+      <w:bookmarkStart w:id="21" w:name="_Toc531083377"/>
+      <w:r>
+        <w:lastRenderedPageBreak/>
         <w:t>Daily_SequencedYears</w:t>
       </w:r>
-      <w:bookmarkEnd w:id="22"/>
+      <w:bookmarkEnd w:id="21"/>
     </w:p>
     <w:p>
       <w:pPr>
         <w:pStyle w:val="textbody"/>
       </w:pPr>
       <w:r>
-        <w:t xml:space="preserve">If the ‘Daily_SequencedYears’ option is used, the user will need to supply daily data in the input file.  The </w:t>
-      </w:r>
-      <w:r>
-        <w:t xml:space="preserve">years in the input file will </w:t>
-      </w:r>
-      <w:r>
-        <w:lastRenderedPageBreak/>
-        <w:t xml:space="preserve">correspond exactly with the data used by LANDIS during the </w:t>
-      </w:r>
-      <w:r>
-        <w:t>simulation</w:t>
+        <w:t xml:space="preserve">If the ‘Daily_SequencedYears’ option is used, the user will need to supply daily data in the input file.  </w:t>
+      </w:r>
+      <w:r>
+        <w:t xml:space="preserve">The years in the input file will correspond exactly to the dates specified for the LANDIS simulation, and </w:t>
+      </w:r>
+      <w:r>
+        <w:t xml:space="preserve">they </w:t>
+      </w:r>
+      <w:r>
+        <w:t>must appear in chronological order</w:t>
       </w:r>
       <w:r>
         <w:t xml:space="preserve"> (see Monthly_SequencedYears for more details).</w:t>
@@ -4894,19 +5048,19 @@
         </w:tabs>
         <w:ind w:left="1170" w:hanging="1170"/>
       </w:pPr>
-      <w:bookmarkStart w:id="23" w:name="_Toc531083378"/>
+      <w:bookmarkStart w:id="22" w:name="_Toc531083378"/>
       <w:r>
         <w:t>ClimateFile</w:t>
       </w:r>
-      <w:bookmarkEnd w:id="23"/>
+      <w:bookmarkEnd w:id="22"/>
     </w:p>
     <w:p>
       <w:pPr>
         <w:pStyle w:val="textbody"/>
       </w:pPr>
-      <w:bookmarkStart w:id="24" w:name="_Toc107735768"/>
-      <w:bookmarkStart w:id="25" w:name="_Toc112490868"/>
-      <w:bookmarkStart w:id="26" w:name="_Ref140207509"/>
+      <w:bookmarkStart w:id="23" w:name="_Toc107735768"/>
+      <w:bookmarkStart w:id="24" w:name="_Toc112490868"/>
+      <w:bookmarkStart w:id="25" w:name="_Ref140207509"/>
       <w:r>
         <w:t>This parameter references</w:t>
       </w:r>
@@ -4943,7 +5097,34 @@
         <w:t>optional</w:t>
       </w:r>
       <w:r>
-        <w:t xml:space="preserve"> and include wind speed, wind direction and nitrogen deposition.  </w:t>
+        <w:t xml:space="preserve"> and include </w:t>
+      </w:r>
+      <w:r>
+        <w:t>PAR (photosynthetically active radiation), CO</w:t>
+      </w:r>
+      <w:r>
+        <w:rPr>
+          <w:vertAlign w:val="subscript"/>
+        </w:rPr>
+        <w:t>2</w:t>
+      </w:r>
+      <w:r>
+        <w:t xml:space="preserve"> concentration, ozone concentration, </w:t>
+      </w:r>
+      <w:r>
+        <w:t xml:space="preserve">wind speed, wind direction and nitrogen deposition.  </w:t>
+      </w:r>
+      <w:r>
+        <w:t>PAR, CO</w:t>
+      </w:r>
+      <w:r>
+        <w:rPr>
+          <w:vertAlign w:val="subscript"/>
+        </w:rPr>
+        <w:t>2</w:t>
+      </w:r>
+      <w:r>
+        <w:t xml:space="preserve"> and ozone use the units specified in the PnET-Succession User Guide.  </w:t>
       </w:r>
       <w:r>
         <w:t>Nitrogen deposition is in units of g/m</w:t>
@@ -4974,6 +5155,12 @@
       <w:pPr>
         <w:pStyle w:val="textbody"/>
       </w:pPr>
+      <w:r>
+        <w:t>These climate p</w:t>
+      </w:r>
+      <w:r>
+        <w:t xml:space="preserve">arameters can appear in any order.  </w:t>
+      </w:r>
       <w:r>
         <w:t>Details about how to configure the ClimateFile are described in Chapter 3.</w:t>
       </w:r>
@@ -4990,11 +5177,11 @@
         </w:tabs>
         <w:ind w:left="1170" w:hanging="1170"/>
       </w:pPr>
-      <w:bookmarkStart w:id="27" w:name="_Toc531083379"/>
+      <w:bookmarkStart w:id="26" w:name="_Toc531083379"/>
       <w:r>
         <w:t>ClimateFileFormat</w:t>
       </w:r>
-      <w:bookmarkEnd w:id="27"/>
+      <w:bookmarkEnd w:id="26"/>
     </w:p>
     <w:p>
       <w:pPr>
@@ -5049,11 +5236,12 @@
         </w:tabs>
         <w:ind w:hanging="2250"/>
       </w:pPr>
-      <w:bookmarkStart w:id="28" w:name="_Toc531083380"/>
-      <w:r>
+      <w:bookmarkStart w:id="27" w:name="_Toc531083380"/>
+      <w:r>
+        <w:lastRenderedPageBreak/>
         <w:t>Monthly_Temp-C_Precip-mmMonth</w:t>
       </w:r>
-      <w:bookmarkEnd w:id="28"/>
+      <w:bookmarkEnd w:id="27"/>
     </w:p>
     <w:p>
       <w:pPr>
@@ -5075,7 +5263,10 @@
         <w:t xml:space="preserve">climate </w:t>
       </w:r>
       <w:r>
-        <w:t>will need to be supplied on a monthly basis</w:t>
+        <w:t>must</w:t>
+      </w:r>
+      <w:r>
+        <w:t xml:space="preserve"> be supplied on a monthly basis</w:t>
       </w:r>
       <w:r>
         <w:t>.</w:t>
@@ -5125,24 +5316,29 @@
         </w:tabs>
         <w:ind w:hanging="2250"/>
       </w:pPr>
-      <w:bookmarkStart w:id="29" w:name="_Toc388539024"/>
-      <w:bookmarkStart w:id="30" w:name="_Toc531083381"/>
-      <w:r>
-        <w:lastRenderedPageBreak/>
+      <w:bookmarkStart w:id="28" w:name="_Toc388539024"/>
+      <w:bookmarkStart w:id="29" w:name="_Toc531083381"/>
+      <w:r>
         <w:t>Monthly_Temp-K_Precip-kgm2</w:t>
       </w:r>
       <w:r>
         <w:t>Sec</w:t>
       </w:r>
+      <w:bookmarkEnd w:id="28"/>
       <w:bookmarkEnd w:id="29"/>
-      <w:bookmarkEnd w:id="30"/>
     </w:p>
     <w:p>
       <w:pPr>
         <w:pStyle w:val="textbody"/>
       </w:pPr>
       <w:r>
-        <w:t>If this option is used, the climate will need to be supplied on a monthly basis.  Temperature will need to be in units of Kelvin.  Precipitation will need to be expressed in units of kg m</w:t>
+        <w:t xml:space="preserve">If this option is used, the climate </w:t>
+      </w:r>
+      <w:r>
+        <w:t>must</w:t>
+      </w:r>
+      <w:r>
+        <w:t xml:space="preserve"> be supplied on a monthly basis.  Temperature will need to be in units of Kelvin.  Precipitation will need to be expressed in units of kg m</w:t>
       </w:r>
       <w:r>
         <w:rPr>
@@ -5180,18 +5376,24 @@
         </w:tabs>
         <w:ind w:hanging="2250"/>
       </w:pPr>
-      <w:bookmarkStart w:id="31" w:name="_Toc531083382"/>
+      <w:bookmarkStart w:id="30" w:name="_Toc531083382"/>
       <w:r>
         <w:t>Monthly_Temp-K_Precip-mmMonth</w:t>
       </w:r>
-      <w:bookmarkEnd w:id="31"/>
+      <w:bookmarkEnd w:id="30"/>
     </w:p>
     <w:p>
       <w:pPr>
         <w:pStyle w:val="textbody"/>
       </w:pPr>
       <w:r>
-        <w:t xml:space="preserve">If this option is used, the climate will need to be supplied on a monthly basis.  Temperature will need to be in units of Kelvin.  Precipitation will need to be expressed in units of mm per month.  </w:t>
+        <w:t xml:space="preserve">If this option is used, the climate </w:t>
+      </w:r>
+      <w:r>
+        <w:t>must</w:t>
+      </w:r>
+      <w:r>
+        <w:t xml:space="preserve"> be supplied on a monthly basis.  Temperature will need to be in units of Kelvin.  Precipitation will need to be expressed in units of mm per month.  </w:t>
       </w:r>
     </w:p>
     <w:p>
@@ -5211,18 +5413,24 @@
         </w:tabs>
         <w:ind w:hanging="2250"/>
       </w:pPr>
-      <w:bookmarkStart w:id="32" w:name="_Toc531083383"/>
+      <w:bookmarkStart w:id="31" w:name="_Toc531083383"/>
       <w:r>
         <w:t>Daily_Temp-C_Precip-mmDay</w:t>
       </w:r>
-      <w:bookmarkEnd w:id="32"/>
+      <w:bookmarkEnd w:id="31"/>
     </w:p>
     <w:p>
       <w:pPr>
         <w:pStyle w:val="textbody"/>
       </w:pPr>
       <w:r>
-        <w:t>If this option is used, the climate will need to be supplied on a daily basis.  Temperature will need to be in units of Celsius.  Precipitation will need to be expressed in units of mm</w:t>
+        <w:t xml:space="preserve">If this option is used, the climate </w:t>
+      </w:r>
+      <w:r>
+        <w:t>must</w:t>
+      </w:r>
+      <w:r>
+        <w:t xml:space="preserve"> be supplied on a daily basis.  Temperature will need to be in units of Celsius.  Precipitation will need to be expressed in units of mm</w:t>
       </w:r>
       <w:r>
         <w:t xml:space="preserve"> day</w:t>
@@ -5254,23 +5462,29 @@
         </w:tabs>
         <w:ind w:hanging="2250"/>
       </w:pPr>
-      <w:bookmarkStart w:id="33" w:name="_Toc388539026"/>
-      <w:bookmarkStart w:id="34" w:name="_Toc531083384"/>
+      <w:bookmarkStart w:id="32" w:name="_Toc388539026"/>
+      <w:bookmarkStart w:id="33" w:name="_Toc531083384"/>
       <w:r>
         <w:t>Daily_Temp-K_Precip-kgm2</w:t>
       </w:r>
       <w:r>
         <w:t>Sec</w:t>
       </w:r>
+      <w:bookmarkEnd w:id="32"/>
       <w:bookmarkEnd w:id="33"/>
-      <w:bookmarkEnd w:id="34"/>
     </w:p>
     <w:p>
       <w:pPr>
         <w:pStyle w:val="textbody"/>
       </w:pPr>
       <w:r>
-        <w:t>If this option is used, the climate will need to be supplied on a daily basis.  Temperature will need to be in units of Kelvin.  Precipitation will need to be expressed in units of kg m</w:t>
+        <w:t xml:space="preserve">If this option is used, the climate </w:t>
+      </w:r>
+      <w:r>
+        <w:t>must</w:t>
+      </w:r>
+      <w:r>
+        <w:t xml:space="preserve"> be supplied on a daily basis.  Temperature will need to be in units of Kelvin.  Precipitation will need to be expressed in units of kg m</w:t>
       </w:r>
       <w:r>
         <w:rPr>
@@ -5308,46 +5522,38 @@
         </w:tabs>
         <w:ind w:hanging="2250"/>
       </w:pPr>
-      <w:bookmarkStart w:id="35" w:name="_Toc531083385"/>
+      <w:bookmarkStart w:id="34" w:name="_Toc531083385"/>
       <w:r>
         <w:t>Daily_Temp-K_Precip-mmDay</w:t>
       </w:r>
-      <w:bookmarkEnd w:id="35"/>
+      <w:bookmarkEnd w:id="34"/>
     </w:p>
     <w:p>
       <w:pPr>
         <w:pStyle w:val="textbody"/>
       </w:pPr>
       <w:r>
-        <w:t xml:space="preserve">If this option is used, the climate will need to be supplied on a daily basis.  Temperature will need to be in units of Kelvin.  Precipitation will need to be expressed in units of mm per day.  </w:t>
+        <w:t xml:space="preserve">If this option is used, the climate </w:t>
+      </w:r>
+      <w:r>
+        <w:t>must</w:t>
+      </w:r>
+      <w:r>
+        <w:t xml:space="preserve"> be supplied on a daily basis.  Temperature will need to be in units of Kelvin.  Precipitation will need to be expressed in units of mm per day.  </w:t>
       </w:r>
     </w:p>
     <w:p>
       <w:pPr>
         <w:pStyle w:val="textbody"/>
-      </w:pPr>
-      <w:r>
-        <w:t>User tip: These units were sometimes used by IPCC5.</w:t>
-      </w:r>
-    </w:p>
-    <w:p>
-      <w:pPr>
-        <w:pStyle w:val="Heading2"/>
-        <w:numPr>
-          <w:ilvl w:val="0"/>
-          <w:numId w:val="0"/>
-        </w:numPr>
-        <w:ind w:left="1170"/>
-      </w:pPr>
-    </w:p>
-    <w:p>
-      <w:pPr>
         <w:rPr>
           <w:rFonts w:ascii="Verdana" w:hAnsi="Verdana" w:cs="Verdana"/>
           <w:sz w:val="28"/>
           <w:szCs w:val="28"/>
         </w:rPr>
       </w:pPr>
+      <w:r>
+        <w:t>User tip: These units were sometimes used by IPCC5.</w:t>
+      </w:r>
       <w:r>
         <w:br w:type="page"/>
       </w:r>
@@ -5361,7 +5567,7 @@
         </w:tabs>
         <w:ind w:left="1170" w:hanging="1170"/>
       </w:pPr>
-      <w:bookmarkStart w:id="36" w:name="_Toc531083386"/>
+      <w:bookmarkStart w:id="35" w:name="_Toc531083386"/>
       <w:r>
         <w:lastRenderedPageBreak/>
         <w:t>SpinU</w:t>
@@ -5369,14 +5575,32 @@
       <w:r>
         <w:t>pClimateTimeSeries</w:t>
       </w:r>
-      <w:bookmarkEnd w:id="36"/>
+      <w:bookmarkEnd w:id="35"/>
     </w:p>
     <w:p>
       <w:pPr>
         <w:pStyle w:val="textbody"/>
       </w:pPr>
       <w:r>
-        <w:t xml:space="preserve">This data is used to specify the options for ‘spin-up’ data, i.e. the climate used during the spin-up phase of the model.  </w:t>
+        <w:t>Th</w:t>
+      </w:r>
+      <w:r>
+        <w:t>ese</w:t>
+      </w:r>
+      <w:r>
+        <w:t xml:space="preserve"> data </w:t>
+      </w:r>
+      <w:r>
+        <w:t xml:space="preserve">are </w:t>
+      </w:r>
+      <w:r>
+        <w:t>used to specify the options for ‘spin-up’ data, i.e. the climate used during the spin-up phase of the model</w:t>
+      </w:r>
+      <w:r>
+        <w:t>, and the format closely follows that of the ClimateTimeSeries</w:t>
+      </w:r>
+      <w:r>
+        <w:t xml:space="preserve">.  </w:t>
       </w:r>
     </w:p>
     <w:p>
@@ -5402,25 +5626,7 @@
         <w:t>)</w:t>
       </w:r>
       <w:r>
-        <w:t xml:space="preserve"> </w:t>
-      </w:r>
-      <w:r>
-        <w:t xml:space="preserve">which </w:t>
-      </w:r>
-      <w:r>
-        <w:t>are the same options that can</w:t>
-      </w:r>
-      <w:r>
-        <w:t xml:space="preserve"> be used for Cli</w:t>
-      </w:r>
-      <w:r>
-        <w:t>m</w:t>
-      </w:r>
-      <w:r>
-        <w:t>a</w:t>
-      </w:r>
-      <w:r>
-        <w:t xml:space="preserve">teTimeSeries.  </w:t>
+        <w:t xml:space="preserve">.  </w:t>
       </w:r>
       <w:r>
         <w:t xml:space="preserve">Each one is described </w:t>
@@ -5441,21 +5647,27 @@
         </w:tabs>
         <w:ind w:left="1170" w:hanging="1170"/>
       </w:pPr>
-      <w:bookmarkStart w:id="37" w:name="_Toc531083387"/>
+      <w:bookmarkStart w:id="36" w:name="_Toc531083387"/>
       <w:r>
         <w:t>SpinU</w:t>
       </w:r>
       <w:r>
         <w:t>pClimateFile</w:t>
       </w:r>
-      <w:bookmarkEnd w:id="37"/>
+      <w:bookmarkEnd w:id="36"/>
     </w:p>
     <w:p>
       <w:pPr>
         <w:pStyle w:val="textbody"/>
       </w:pPr>
       <w:r>
-        <w:t>This parameter references the file that contains all the climate data (Tmin, Tmax and Precipitation) for the spin-up phase of the model.    Details about how to configure the ClimateFile are described in Chapter 3.</w:t>
+        <w:t xml:space="preserve">This parameter </w:t>
+      </w:r>
+      <w:r>
+        <w:t xml:space="preserve">specifies </w:t>
+      </w:r>
+      <w:r>
+        <w:t>the file that contains all the climate data (Tmin, Tmax and Precipitation) for the spin-up phase of the model.    Details about how to configure the ClimateFile are described in Chapter 3.</w:t>
       </w:r>
     </w:p>
     <w:p>
@@ -5467,14 +5679,14 @@
         </w:tabs>
         <w:ind w:left="1170" w:hanging="1170"/>
       </w:pPr>
-      <w:bookmarkStart w:id="38" w:name="_Toc531083388"/>
+      <w:bookmarkStart w:id="37" w:name="_Toc531083388"/>
       <w:r>
         <w:t>SpinU</w:t>
       </w:r>
       <w:r>
         <w:t>pClimateFileFormat</w:t>
       </w:r>
-      <w:bookmarkEnd w:id="38"/>
+      <w:bookmarkEnd w:id="37"/>
     </w:p>
     <w:p>
       <w:pPr>
@@ -5517,11 +5729,11 @@
         </w:tabs>
         <w:ind w:left="1170" w:hanging="1170"/>
       </w:pPr>
-      <w:bookmarkStart w:id="39" w:name="_Toc531083389"/>
+      <w:bookmarkStart w:id="38" w:name="_Toc531083389"/>
       <w:r>
         <w:t>UsingFireClimate</w:t>
       </w:r>
-      <w:bookmarkEnd w:id="39"/>
+      <w:bookmarkEnd w:id="38"/>
     </w:p>
     <w:p>
       <w:pPr>
@@ -5546,11 +5758,11 @@
         </w:tabs>
         <w:ind w:left="1170" w:hanging="1170"/>
       </w:pPr>
-      <w:bookmarkStart w:id="40" w:name="_Toc531083390"/>
+      <w:bookmarkStart w:id="39" w:name="_Toc531083390"/>
       <w:r>
         <w:t>SpringStart</w:t>
       </w:r>
-      <w:bookmarkEnd w:id="40"/>
+      <w:bookmarkEnd w:id="39"/>
     </w:p>
     <w:p>
       <w:pPr>
@@ -5569,11 +5781,11 @@
         </w:tabs>
         <w:ind w:left="1170" w:hanging="1170"/>
       </w:pPr>
-      <w:bookmarkStart w:id="41" w:name="_Toc531083391"/>
+      <w:bookmarkStart w:id="40" w:name="_Toc531083391"/>
       <w:r>
         <w:t>WinterStart</w:t>
       </w:r>
-      <w:bookmarkEnd w:id="41"/>
+      <w:bookmarkEnd w:id="40"/>
     </w:p>
     <w:p>
       <w:pPr>
@@ -5592,18 +5804,18 @@
       <w:pPr>
         <w:pStyle w:val="Heading1"/>
       </w:pPr>
-      <w:bookmarkStart w:id="42" w:name="_Toc531083392"/>
+      <w:bookmarkStart w:id="41" w:name="_Toc531083392"/>
       <w:r>
         <w:lastRenderedPageBreak/>
         <w:t>Climate Input Files</w:t>
       </w:r>
-      <w:bookmarkEnd w:id="42"/>
-    </w:p>
-    <w:p>
-      <w:bookmarkStart w:id="43" w:name="_Toc112490864"/>
+      <w:bookmarkEnd w:id="41"/>
+    </w:p>
+    <w:p>
+      <w:bookmarkStart w:id="42" w:name="_Toc112490864"/>
+      <w:bookmarkEnd w:id="23"/>
       <w:bookmarkEnd w:id="24"/>
       <w:bookmarkEnd w:id="25"/>
-      <w:bookmarkEnd w:id="26"/>
       <w:r>
         <w:t xml:space="preserve">Climate data can be obtained from any source.  One commonly used source of climate data is the </w:t>
       </w:r>
@@ -5637,7 +5849,13 @@
         <w:t>projected</w:t>
       </w:r>
       <w:r>
-        <w:t xml:space="preserve"> from multiple global circulation models and multiple emissions scenarios.  The user can upload a shape file to their web site that enables their web server to parse the landscape by</w:t>
+        <w:t xml:space="preserve"> from multiple global circulation models and multiple emissions scenari</w:t>
+      </w:r>
+      <w:r>
+        <w:t>os.  The user can upload a shp</w:t>
+      </w:r>
+      <w:r>
+        <w:t xml:space="preserve"> file to their web site that enables their web server to parse the landscape by</w:t>
       </w:r>
       <w:r>
         <w:rPr>
@@ -5646,10 +5864,28 @@
         <w:t xml:space="preserve"> </w:t>
       </w:r>
       <w:r>
-        <w:t>ecoregion.</w:t>
-      </w:r>
-      <w:r>
-        <w:t xml:space="preserve">  The data is then downloaded by the user as </w:t>
+        <w:t>any attribute in the shp file</w:t>
+      </w:r>
+      <w:r>
+        <w:t>.</w:t>
+      </w:r>
+      <w:r>
+        <w:t xml:space="preserve">  </w:t>
+      </w:r>
+      <w:r>
+        <w:t>T</w:t>
+      </w:r>
+      <w:r>
+        <w:t xml:space="preserve">he user can </w:t>
+      </w:r>
+      <w:r>
+        <w:t xml:space="preserve">then download </w:t>
+      </w:r>
+      <w:r>
+        <w:t>t</w:t>
+      </w:r>
+      <w:r>
+        <w:t xml:space="preserve">he data, requesting </w:t>
       </w:r>
       <w:r>
         <w:rPr>
@@ -5688,16 +5924,43 @@
         <w:t>and mean precipitation</w:t>
       </w:r>
       <w:r>
-        <w:t xml:space="preserve"> (required) for each climate region for the requested time period in a common format (comma delimited with a header, Figure 3).  Wind direction (optional),</w:t>
-      </w:r>
-      <w:r>
-        <w:t xml:space="preserve"> wind speed (optional)</w:t>
+        <w:t xml:space="preserve"> (required) for each climate region for the requested time period in a common format (comma delimited with a header, Figu</w:t>
+      </w:r>
+      <w:r>
+        <w:t>re 3).  Wind direction</w:t>
+      </w:r>
+      <w:r>
+        <w:t>,</w:t>
       </w:r>
       <w:r>
         <w:t xml:space="preserve"> </w:t>
       </w:r>
       <w:r>
-        <w:t xml:space="preserve">and nitrogen deposition (optional) are also available on the USGS data portal, but only for historical (i.e. not climate change) data.  </w:t>
+        <w:t>PAR, CO</w:t>
+      </w:r>
+      <w:r>
+        <w:rPr>
+          <w:vertAlign w:val="subscript"/>
+        </w:rPr>
+        <w:t>2</w:t>
+      </w:r>
+      <w:r>
+        <w:t xml:space="preserve">, </w:t>
+      </w:r>
+      <w:r>
+        <w:t xml:space="preserve">wind speed </w:t>
+      </w:r>
+      <w:r>
+        <w:t>and nitroge</w:t>
+      </w:r>
+      <w:r>
+        <w:t>n deposition are</w:t>
+      </w:r>
+      <w:r>
+        <w:t xml:space="preserve"> available </w:t>
+      </w:r>
+      <w:r>
+        <w:t>for some of the datasets on the USGS data portal.</w:t>
       </w:r>
     </w:p>
     <w:p/>
@@ -5709,7 +5972,13 @@
         <w:t>TIMESTEP</w:t>
       </w:r>
       <w:r>
-        <w:t xml:space="preserve"> column is formatting correctly for the climate library (see Section 5.1), but this format could be generated from other datasets as well using R or Excel.</w:t>
+        <w:t xml:space="preserve"> column is formatt</w:t>
+      </w:r>
+      <w:r>
+        <w:t>ed</w:t>
+      </w:r>
+      <w:r>
+        <w:t xml:space="preserve"> correctly for the climate library (see Section 5.1), but this format could be generated from other datasets as well using R or Excel.</w:t>
       </w:r>
     </w:p>
     <w:p/>
@@ -5718,10 +5987,59 @@
         <w:rPr>
           <w:b/>
         </w:rPr>
+        <w:t xml:space="preserve">Columns in the climate input files </w:t>
+      </w:r>
+      <w:r>
+        <w:rPr>
+          <w:b/>
+          <w:u w:val="single"/>
+        </w:rPr>
+        <w:t>must be in the same order</w:t>
+      </w:r>
+      <w:r>
+        <w:rPr>
+          <w:b/>
+        </w:rPr>
+        <w:t xml:space="preserve"> as the ecoregion </w:t>
+      </w:r>
+      <w:r>
+        <w:rPr>
+          <w:b/>
+        </w:rPr>
+        <w:t xml:space="preserve">or climate input </w:t>
+      </w:r>
+      <w:r>
+        <w:rPr>
+          <w:b/>
+        </w:rPr>
+        <w:t xml:space="preserve">file. </w:t>
+      </w:r>
+      <w:r>
+        <w:t xml:space="preserve"> Also, headers in the input file must correspond to the “Name” column in the input file.  </w:t>
+      </w:r>
+    </w:p>
+    <w:p/>
+    <w:p>
+      <w:r>
+        <w:rPr>
+          <w:b/>
+        </w:rPr>
         <w:t>At this time, the variances and standard errors from the USGS data portal are not utilized by the climate library.</w:t>
       </w:r>
       <w:r>
-        <w:t xml:space="preserve">  These represent variation in the climate between grid cells; this is a small source of variation so </w:t>
+        <w:t xml:space="preserve">  These represent variation in the climate between grid cells </w:t>
+      </w:r>
+      <w:r>
+        <w:t xml:space="preserve">and because </w:t>
+      </w:r>
+      <w:r>
+        <w:t>this is a small source of variation</w:t>
+      </w:r>
+      <w:r>
+        <w:t>,</w:t>
+      </w:r>
+      <w:r>
+        <w:t xml:space="preserve"> </w:t>
       </w:r>
       <w:r>
         <w:t>it is</w:t>
@@ -5793,12 +6111,27 @@
         <w:t>scenarios at one time (i.e., in one file), t</w:t>
       </w:r>
       <w:r>
-        <w:t xml:space="preserve">he user would need to parse the data by GCM and emissions scenario so that each input file contains </w:t>
+        <w:t>he user would need to parse</w:t>
+      </w:r>
+      <w:r>
+        <w:t xml:space="preserve"> </w:t>
+      </w:r>
+      <w:r>
+        <w:t xml:space="preserve">the data by GCM and emissions scenario so that each input file contains </w:t>
       </w:r>
       <w:r>
         <w:rPr>
           <w:b/>
         </w:rPr>
+        <w:t>only</w:t>
+      </w:r>
+      <w:r>
+        <w:t xml:space="preserve"> </w:t>
+      </w:r>
+      <w:r>
+        <w:rPr>
+          <w:b/>
+        </w:rPr>
         <w:t>one</w:t>
       </w:r>
       <w:r>
@@ -5814,13 +6147,13 @@
     <w:p/>
     <w:p>
       <w:r>
-        <w:t xml:space="preserve">If there are multiple </w:t>
-      </w:r>
-      <w:r>
-        <w:t xml:space="preserve">soil </w:t>
-      </w:r>
-      <w:r>
-        <w:t>regions within each climate region, the user will need to copy the climate regions so that each ecoregion has a climate.  For ex</w:t>
+        <w:t xml:space="preserve">If there are regions within each climate region, the user will need to copy the climate regions so that each </w:t>
+      </w:r>
+      <w:r>
+        <w:t>region</w:t>
+      </w:r>
+      <w:r>
+        <w:t xml:space="preserve"> has a climate.  For ex</w:t>
       </w:r>
       <w:r>
         <w:t>ample, in the CNF+ landscape, there are</w:t>
@@ -5850,7 +6183,11 @@
     <w:p/>
     <w:p>
       <w:r>
-        <w:t>The user will need to adjust the headers in the climate input file.  The columns for each ecoregion need to match the ecoregion names as they appear in the ecoregion.txt file.  If there is an inactive ecoregion, the user should not supply climate data for that ecoregion.  The user should list the inactive ecoregion first in the ecoregion.txt file and supply climate only for the active ecoregions.</w:t>
+        <w:t xml:space="preserve">The user will need to adjust the headers in the climate input file.  The columns for each ecoregion need to match the ecoregion names as they appear in the ecoregion.txt file.  If there is an inactive ecoregion, the user should not supply climate data for that ecoregion.  </w:t>
+      </w:r>
+      <w:r>
+        <w:lastRenderedPageBreak/>
+        <w:t>The user should list the inactive ecoregion first in the ecoregion.txt file and supply climate only for the active ecoregions.</w:t>
       </w:r>
     </w:p>
     <w:p/>
@@ -5913,7 +6250,13 @@
         <w:t>.  K</w:t>
       </w:r>
       <w:r>
-        <w:t xml:space="preserve">ey words needed in </w:t>
+        <w:t xml:space="preserve">ey words </w:t>
+      </w:r>
+      <w:r>
+        <w:t xml:space="preserve">(and alternates) </w:t>
+      </w:r>
+      <w:r>
+        <w:t xml:space="preserve">needed in </w:t>
       </w:r>
       <w:r>
         <w:t>climate input file</w:t>
@@ -6236,6 +6579,9 @@
       </w:r>
       <w:r>
         <w:t>nitrogen deposition</w:t>
+      </w:r>
+      <w:r>
+        <w:t>. PAR, CO2, Ozone</w:t>
       </w:r>
       <w:r>
         <w:t xml:space="preserve"> and/or relative humidity</w:t>
@@ -6755,20 +7101,348 @@
           </w:p>
         </w:tc>
       </w:tr>
+      <w:tr>
+        <w:tc>
+          <w:tcPr>
+            <w:tcW w:w="1867" w:type="dxa"/>
+          </w:tcPr>
+          <w:p>
+            <w:pPr>
+              <w:rPr>
+                <w:rFonts w:ascii="Times New Roman" w:hAnsi="Times New Roman" w:cs="Times New Roman"/>
+              </w:rPr>
+            </w:pPr>
+            <w:r>
+              <w:rPr>
+                <w:rFonts w:ascii="Times New Roman" w:hAnsi="Times New Roman" w:cs="Times New Roman"/>
+              </w:rPr>
+              <w:t>CO2 concentration</w:t>
+            </w:r>
+          </w:p>
+        </w:tc>
+        <w:tc>
+          <w:tcPr>
+            <w:tcW w:w="1800" w:type="dxa"/>
+          </w:tcPr>
+          <w:p>
+            <w:pPr>
+              <w:rPr>
+                <w:rFonts w:ascii="Times New Roman" w:hAnsi="Times New Roman" w:cs="Times New Roman"/>
+              </w:rPr>
+            </w:pPr>
+            <w:r>
+              <w:rPr>
+                <w:rFonts w:ascii="Times New Roman" w:hAnsi="Times New Roman" w:cs="Times New Roman"/>
+              </w:rPr>
+              <w:t>#CO2</w:t>
+            </w:r>
+          </w:p>
+        </w:tc>
+        <w:tc>
+          <w:tcPr>
+            <w:tcW w:w="2070" w:type="dxa"/>
+          </w:tcPr>
+          <w:p>
+            <w:pPr>
+              <w:rPr>
+                <w:rFonts w:ascii="Times New Roman" w:hAnsi="Times New Roman" w:cs="Times New Roman"/>
+              </w:rPr>
+            </w:pPr>
+            <w:r>
+              <w:rPr>
+                <w:rFonts w:ascii="Times New Roman" w:hAnsi="Times New Roman" w:cs="Times New Roman"/>
+              </w:rPr>
+              <w:t>#CO2conc</w:t>
+            </w:r>
+          </w:p>
+        </w:tc>
+        <w:tc>
+          <w:tcPr>
+            <w:tcW w:w="1800" w:type="dxa"/>
+          </w:tcPr>
+          <w:p>
+            <w:pPr>
+              <w:rPr>
+                <w:rFonts w:ascii="Times New Roman" w:hAnsi="Times New Roman" w:cs="Times New Roman"/>
+              </w:rPr>
+            </w:pPr>
+          </w:p>
+        </w:tc>
+        <w:tc>
+          <w:tcPr>
+            <w:tcW w:w="1590" w:type="dxa"/>
+            <w:gridSpan w:val="2"/>
+          </w:tcPr>
+          <w:p>
+            <w:pPr>
+              <w:rPr>
+                <w:rFonts w:ascii="Times New Roman" w:hAnsi="Times New Roman" w:cs="Times New Roman"/>
+              </w:rPr>
+            </w:pPr>
+          </w:p>
+        </w:tc>
+      </w:tr>
+      <w:tr>
+        <w:tc>
+          <w:tcPr>
+            <w:tcW w:w="1867" w:type="dxa"/>
+          </w:tcPr>
+          <w:p>
+            <w:pPr>
+              <w:rPr>
+                <w:rFonts w:ascii="Times New Roman" w:hAnsi="Times New Roman" w:cs="Times New Roman"/>
+              </w:rPr>
+            </w:pPr>
+            <w:r>
+              <w:rPr>
+                <w:rFonts w:ascii="Times New Roman" w:hAnsi="Times New Roman" w:cs="Times New Roman"/>
+              </w:rPr>
+              <w:t>PAR</w:t>
+            </w:r>
+          </w:p>
+        </w:tc>
+        <w:tc>
+          <w:tcPr>
+            <w:tcW w:w="1800" w:type="dxa"/>
+          </w:tcPr>
+          <w:p>
+            <w:pPr>
+              <w:rPr>
+                <w:rFonts w:ascii="Times New Roman" w:hAnsi="Times New Roman" w:cs="Times New Roman"/>
+              </w:rPr>
+            </w:pPr>
+            <w:r>
+              <w:rPr>
+                <w:rFonts w:ascii="Times New Roman" w:hAnsi="Times New Roman" w:cs="Times New Roman"/>
+              </w:rPr>
+              <w:t>#PAR</w:t>
+            </w:r>
+          </w:p>
+        </w:tc>
+        <w:tc>
+          <w:tcPr>
+            <w:tcW w:w="2070" w:type="dxa"/>
+          </w:tcPr>
+          <w:p>
+            <w:pPr>
+              <w:rPr>
+                <w:rFonts w:ascii="Times New Roman" w:hAnsi="Times New Roman" w:cs="Times New Roman"/>
+              </w:rPr>
+            </w:pPr>
+            <w:r>
+              <w:rPr>
+                <w:rFonts w:ascii="Times New Roman" w:hAnsi="Times New Roman" w:cs="Times New Roman"/>
+              </w:rPr>
+              <w:t>#Light</w:t>
+            </w:r>
+          </w:p>
+        </w:tc>
+        <w:tc>
+          <w:tcPr>
+            <w:tcW w:w="1800" w:type="dxa"/>
+          </w:tcPr>
+          <w:p>
+            <w:pPr>
+              <w:rPr>
+                <w:rFonts w:ascii="Times New Roman" w:hAnsi="Times New Roman" w:cs="Times New Roman"/>
+              </w:rPr>
+            </w:pPr>
+          </w:p>
+        </w:tc>
+        <w:tc>
+          <w:tcPr>
+            <w:tcW w:w="1590" w:type="dxa"/>
+            <w:gridSpan w:val="2"/>
+          </w:tcPr>
+          <w:p>
+            <w:pPr>
+              <w:rPr>
+                <w:rFonts w:ascii="Times New Roman" w:hAnsi="Times New Roman" w:cs="Times New Roman"/>
+              </w:rPr>
+            </w:pPr>
+          </w:p>
+        </w:tc>
+      </w:tr>
+      <w:tr>
+        <w:tc>
+          <w:tcPr>
+            <w:tcW w:w="1867" w:type="dxa"/>
+          </w:tcPr>
+          <w:p>
+            <w:pPr>
+              <w:rPr>
+                <w:rFonts w:ascii="Times New Roman" w:hAnsi="Times New Roman" w:cs="Times New Roman"/>
+              </w:rPr>
+            </w:pPr>
+            <w:r>
+              <w:rPr>
+                <w:rFonts w:ascii="Times New Roman" w:hAnsi="Times New Roman" w:cs="Times New Roman"/>
+              </w:rPr>
+              <w:t>Ozone concentration</w:t>
+            </w:r>
+          </w:p>
+        </w:tc>
+        <w:tc>
+          <w:tcPr>
+            <w:tcW w:w="1800" w:type="dxa"/>
+          </w:tcPr>
+          <w:p>
+            <w:pPr>
+              <w:rPr>
+                <w:rFonts w:ascii="Times New Roman" w:hAnsi="Times New Roman" w:cs="Times New Roman"/>
+              </w:rPr>
+            </w:pPr>
+            <w:r>
+              <w:rPr>
+                <w:rFonts w:ascii="Times New Roman" w:hAnsi="Times New Roman" w:cs="Times New Roman"/>
+              </w:rPr>
+              <w:t>#ozone</w:t>
+            </w:r>
+          </w:p>
+        </w:tc>
+        <w:tc>
+          <w:tcPr>
+            <w:tcW w:w="2070" w:type="dxa"/>
+          </w:tcPr>
+          <w:p>
+            <w:pPr>
+              <w:rPr>
+                <w:rFonts w:ascii="Times New Roman" w:hAnsi="Times New Roman" w:cs="Times New Roman"/>
+              </w:rPr>
+            </w:pPr>
+            <w:r>
+              <w:rPr>
+                <w:rFonts w:ascii="Times New Roman" w:hAnsi="Times New Roman" w:cs="Times New Roman"/>
+              </w:rPr>
+              <w:t>#O3</w:t>
+            </w:r>
+          </w:p>
+        </w:tc>
+        <w:tc>
+          <w:tcPr>
+            <w:tcW w:w="1800" w:type="dxa"/>
+          </w:tcPr>
+          <w:p>
+            <w:pPr>
+              <w:rPr>
+                <w:rFonts w:ascii="Times New Roman" w:hAnsi="Times New Roman" w:cs="Times New Roman"/>
+              </w:rPr>
+            </w:pPr>
+          </w:p>
+        </w:tc>
+        <w:tc>
+          <w:tcPr>
+            <w:tcW w:w="1590" w:type="dxa"/>
+            <w:gridSpan w:val="2"/>
+          </w:tcPr>
+          <w:p>
+            <w:pPr>
+              <w:rPr>
+                <w:rFonts w:ascii="Times New Roman" w:hAnsi="Times New Roman" w:cs="Times New Roman"/>
+              </w:rPr>
+            </w:pPr>
+          </w:p>
+        </w:tc>
+      </w:tr>
+      <w:tr>
+        <w:tc>
+          <w:tcPr>
+            <w:tcW w:w="1867" w:type="dxa"/>
+          </w:tcPr>
+          <w:p>
+            <w:pPr>
+              <w:rPr>
+                <w:rFonts w:ascii="Times New Roman" w:hAnsi="Times New Roman" w:cs="Times New Roman"/>
+              </w:rPr>
+            </w:pPr>
+            <w:r>
+              <w:rPr>
+                <w:rFonts w:ascii="Times New Roman" w:hAnsi="Times New Roman" w:cs="Times New Roman"/>
+              </w:rPr>
+              <w:t>Shortwave radiation</w:t>
+            </w:r>
+          </w:p>
+        </w:tc>
+        <w:tc>
+          <w:tcPr>
+            <w:tcW w:w="1800" w:type="dxa"/>
+          </w:tcPr>
+          <w:p>
+            <w:pPr>
+              <w:rPr>
+                <w:rFonts w:ascii="Times New Roman" w:hAnsi="Times New Roman" w:cs="Times New Roman"/>
+              </w:rPr>
+            </w:pPr>
+            <w:r>
+              <w:rPr>
+                <w:rFonts w:ascii="Times New Roman" w:hAnsi="Times New Roman" w:cs="Times New Roman"/>
+              </w:rPr>
+              <w:t>#SWR</w:t>
+            </w:r>
+          </w:p>
+        </w:tc>
+        <w:tc>
+          <w:tcPr>
+            <w:tcW w:w="2070" w:type="dxa"/>
+          </w:tcPr>
+          <w:p>
+            <w:pPr>
+              <w:rPr>
+                <w:rFonts w:ascii="Times New Roman" w:hAnsi="Times New Roman" w:cs="Times New Roman"/>
+              </w:rPr>
+            </w:pPr>
+            <w:r>
+              <w:rPr>
+                <w:rFonts w:ascii="Times New Roman" w:hAnsi="Times New Roman" w:cs="Times New Roman"/>
+              </w:rPr>
+              <w:t>#ShortWave</w:t>
+            </w:r>
+          </w:p>
+        </w:tc>
+        <w:tc>
+          <w:tcPr>
+            <w:tcW w:w="1800" w:type="dxa"/>
+          </w:tcPr>
+          <w:p>
+            <w:pPr>
+              <w:rPr>
+                <w:rFonts w:ascii="Times New Roman" w:hAnsi="Times New Roman" w:cs="Times New Roman"/>
+              </w:rPr>
+            </w:pPr>
+            <w:r>
+              <w:rPr>
+                <w:rFonts w:ascii="Times New Roman" w:hAnsi="Times New Roman" w:cs="Times New Roman"/>
+              </w:rPr>
+              <w:t>#SW</w:t>
+            </w:r>
+          </w:p>
+        </w:tc>
+        <w:tc>
+          <w:tcPr>
+            <w:tcW w:w="1590" w:type="dxa"/>
+            <w:gridSpan w:val="2"/>
+          </w:tcPr>
+          <w:p>
+            <w:pPr>
+              <w:rPr>
+                <w:rFonts w:ascii="Times New Roman" w:hAnsi="Times New Roman" w:cs="Times New Roman"/>
+              </w:rPr>
+            </w:pPr>
+          </w:p>
+        </w:tc>
+      </w:tr>
     </w:tbl>
     <w:p/>
     <w:p/>
     <w:p/>
+    <w:p/>
+    <w:p/>
     <w:p>
       <w:r>
         <w:t>The climate data need to be supplied in specific units (Table 3).  Some of the units are currently fixed (e.g. wind speed must always be in meters per sec), but others like temperature and precipitation can be adjusted using the ClimateFileFormat option (see section 2.4)</w:t>
       </w:r>
     </w:p>
-    <w:p>
-      <w:r>
-        <w:br w:type="page"/>
-      </w:r>
-    </w:p>
+    <w:p/>
     <w:p/>
     <w:p>
       <w:r>
@@ -6790,22 +7464,25 @@
     <w:tbl>
       <w:tblPr>
         <w:tblStyle w:val="TableGrid"/>
-        <w:tblW w:w="8661" w:type="dxa"/>
+        <w:tblW w:w="9104" w:type="dxa"/>
         <w:tblInd w:w="108" w:type="dxa"/>
         <w:tblLook w:val="04A0" w:firstRow="1" w:lastRow="0" w:firstColumn="1" w:lastColumn="0" w:noHBand="0" w:noVBand="1"/>
       </w:tblPr>
       <w:tblGrid>
-        <w:gridCol w:w="1598"/>
-        <w:gridCol w:w="1563"/>
-        <w:gridCol w:w="880"/>
-        <w:gridCol w:w="1350"/>
-        <w:gridCol w:w="1260"/>
-        <w:gridCol w:w="2010"/>
+        <w:gridCol w:w="923"/>
+        <w:gridCol w:w="830"/>
+        <w:gridCol w:w="763"/>
+        <w:gridCol w:w="1149"/>
+        <w:gridCol w:w="1216"/>
+        <w:gridCol w:w="1083"/>
+        <w:gridCol w:w="910"/>
+        <w:gridCol w:w="1425"/>
+        <w:gridCol w:w="1070"/>
       </w:tblGrid>
       <w:tr>
         <w:tc>
           <w:tcPr>
-            <w:tcW w:w="1598" w:type="dxa"/>
+            <w:tcW w:w="944" w:type="dxa"/>
           </w:tcPr>
           <w:p>
             <w:pPr>
@@ -6817,13 +7494,13 @@
               <w:rPr>
                 <w:rFonts w:ascii="Times New Roman" w:hAnsi="Times New Roman" w:cs="Times New Roman"/>
               </w:rPr>
-              <w:t>Maximum</w:t>
+              <w:t>Max</w:t>
             </w:r>
             <w:r>
               <w:rPr>
                 <w:rFonts w:ascii="Times New Roman" w:hAnsi="Times New Roman" w:cs="Times New Roman"/>
               </w:rPr>
-              <w:t xml:space="preserve"> and minimum</w:t>
+              <w:t xml:space="preserve"> and min</w:t>
             </w:r>
             <w:r>
               <w:rPr>
@@ -6842,13 +7519,13 @@
               <w:rPr>
                 <w:rFonts w:ascii="Times New Roman" w:hAnsi="Times New Roman" w:cs="Times New Roman"/>
               </w:rPr>
-              <w:t>temperature</w:t>
+              <w:t>temp</w:t>
             </w:r>
           </w:p>
         </w:tc>
         <w:tc>
           <w:tcPr>
-            <w:tcW w:w="1563" w:type="dxa"/>
+            <w:tcW w:w="862" w:type="dxa"/>
           </w:tcPr>
           <w:p>
             <w:pPr>
@@ -6860,13 +7537,13 @@
               <w:rPr>
                 <w:rFonts w:ascii="Times New Roman" w:hAnsi="Times New Roman" w:cs="Times New Roman"/>
               </w:rPr>
-              <w:t>Precipitation</w:t>
+              <w:t>Precip</w:t>
             </w:r>
           </w:p>
         </w:tc>
         <w:tc>
           <w:tcPr>
-            <w:tcW w:w="880" w:type="dxa"/>
+            <w:tcW w:w="763" w:type="dxa"/>
           </w:tcPr>
           <w:p>
             <w:pPr>
@@ -6884,7 +7561,7 @@
         </w:tc>
         <w:tc>
           <w:tcPr>
-            <w:tcW w:w="1350" w:type="dxa"/>
+            <w:tcW w:w="1149" w:type="dxa"/>
           </w:tcPr>
           <w:p>
             <w:pPr>
@@ -6902,7 +7579,7 @@
         </w:tc>
         <w:tc>
           <w:tcPr>
-            <w:tcW w:w="1260" w:type="dxa"/>
+            <w:tcW w:w="1216" w:type="dxa"/>
           </w:tcPr>
           <w:p>
             <w:pPr>
@@ -6920,7 +7597,7 @@
         </w:tc>
         <w:tc>
           <w:tcPr>
-            <w:tcW w:w="2010" w:type="dxa"/>
+            <w:tcW w:w="1083" w:type="dxa"/>
           </w:tcPr>
           <w:p>
             <w:pPr>
@@ -6938,31 +7615,104 @@
               <w:rPr>
                 <w:rFonts w:ascii="Times New Roman" w:hAnsi="Times New Roman" w:cs="Times New Roman"/>
               </w:rPr>
-              <w:t>imum</w:t>
-            </w:r>
-            <w:r>
-              <w:rPr>
-                <w:rFonts w:ascii="Times New Roman" w:hAnsi="Times New Roman" w:cs="Times New Roman"/>
-              </w:rPr>
-              <w:t xml:space="preserve"> and min</w:t>
-            </w:r>
-            <w:r>
-              <w:rPr>
-                <w:rFonts w:ascii="Times New Roman" w:hAnsi="Times New Roman" w:cs="Times New Roman"/>
-              </w:rPr>
-              <w:t>imum</w:t>
-            </w:r>
-            <w:r>
-              <w:rPr>
-                <w:rFonts w:ascii="Times New Roman" w:hAnsi="Times New Roman" w:cs="Times New Roman"/>
-              </w:rPr>
               <w:t xml:space="preserve"> </w:t>
             </w:r>
             <w:r>
               <w:rPr>
                 <w:rFonts w:ascii="Times New Roman" w:hAnsi="Times New Roman" w:cs="Times New Roman"/>
               </w:rPr>
+              <w:t>and mi</w:t>
+            </w:r>
+            <w:r>
+              <w:rPr>
+                <w:rFonts w:ascii="Times New Roman" w:hAnsi="Times New Roman" w:cs="Times New Roman"/>
+              </w:rPr>
+              <w:t>n</w:t>
+            </w:r>
+            <w:r>
+              <w:rPr>
+                <w:rFonts w:ascii="Times New Roman" w:hAnsi="Times New Roman" w:cs="Times New Roman"/>
+              </w:rPr>
+              <w:t xml:space="preserve"> </w:t>
+            </w:r>
+            <w:r>
+              <w:rPr>
+                <w:rFonts w:ascii="Times New Roman" w:hAnsi="Times New Roman" w:cs="Times New Roman"/>
+              </w:rPr>
               <w:t>relative humidity</w:t>
+            </w:r>
+          </w:p>
+        </w:tc>
+        <w:tc>
+          <w:tcPr>
+            <w:tcW w:w="980" w:type="dxa"/>
+          </w:tcPr>
+          <w:p>
+            <w:pPr>
+              <w:rPr>
+                <w:rFonts w:ascii="Times New Roman" w:hAnsi="Times New Roman" w:cs="Times New Roman"/>
+              </w:rPr>
+            </w:pPr>
+            <w:r>
+              <w:rPr>
+                <w:rFonts w:ascii="Times New Roman" w:hAnsi="Times New Roman" w:cs="Times New Roman"/>
+              </w:rPr>
+              <w:t>Ozone/</w:t>
+            </w:r>
+            <w:r>
+              <w:rPr>
+                <w:rFonts w:ascii="Times New Roman" w:hAnsi="Times New Roman" w:cs="Times New Roman"/>
+              </w:rPr>
+              <w:t xml:space="preserve"> </w:t>
+            </w:r>
+            <w:r>
+              <w:rPr>
+                <w:rFonts w:ascii="Times New Roman" w:hAnsi="Times New Roman" w:cs="Times New Roman"/>
+              </w:rPr>
+              <w:t>CO</w:t>
+            </w:r>
+            <w:r>
+              <w:rPr>
+                <w:rFonts w:ascii="Times New Roman" w:hAnsi="Times New Roman" w:cs="Times New Roman"/>
+                <w:vertAlign w:val="subscript"/>
+              </w:rPr>
+              <w:t>2</w:t>
+            </w:r>
+          </w:p>
+        </w:tc>
+        <w:tc>
+          <w:tcPr>
+            <w:tcW w:w="630" w:type="dxa"/>
+          </w:tcPr>
+          <w:p>
+            <w:pPr>
+              <w:rPr>
+                <w:rFonts w:ascii="Times New Roman" w:hAnsi="Times New Roman" w:cs="Times New Roman"/>
+              </w:rPr>
+            </w:pPr>
+            <w:r>
+              <w:rPr>
+                <w:rFonts w:ascii="Times New Roman" w:hAnsi="Times New Roman" w:cs="Times New Roman"/>
+              </w:rPr>
+              <w:t>PAR</w:t>
+            </w:r>
+          </w:p>
+        </w:tc>
+        <w:tc>
+          <w:tcPr>
+            <w:tcW w:w="1477" w:type="dxa"/>
+          </w:tcPr>
+          <w:p>
+            <w:pPr>
+              <w:rPr>
+                <w:rFonts w:ascii="Times New Roman" w:hAnsi="Times New Roman" w:cs="Times New Roman"/>
+              </w:rPr>
+            </w:pPr>
+            <w:r>
+              <w:rPr>
+                <w:rFonts w:ascii="Times New Roman" w:hAnsi="Times New Roman" w:cs="Times New Roman"/>
+              </w:rPr>
+              <w:t>Short wave radiation</w:t>
             </w:r>
           </w:p>
         </w:tc>
@@ -6970,7 +7720,7 @@
       <w:tr>
         <w:tc>
           <w:tcPr>
-            <w:tcW w:w="1598" w:type="dxa"/>
+            <w:tcW w:w="944" w:type="dxa"/>
           </w:tcPr>
           <w:p>
             <w:pPr>
@@ -6988,7 +7738,7 @@
         </w:tc>
         <w:tc>
           <w:tcPr>
-            <w:tcW w:w="1563" w:type="dxa"/>
+            <w:tcW w:w="862" w:type="dxa"/>
           </w:tcPr>
           <w:p>
             <w:pPr>
@@ -7006,7 +7756,7 @@
         </w:tc>
         <w:tc>
           <w:tcPr>
-            <w:tcW w:w="880" w:type="dxa"/>
+            <w:tcW w:w="763" w:type="dxa"/>
           </w:tcPr>
           <w:p>
             <w:pPr>
@@ -7024,7 +7774,7 @@
         </w:tc>
         <w:tc>
           <w:tcPr>
-            <w:tcW w:w="1350" w:type="dxa"/>
+            <w:tcW w:w="1149" w:type="dxa"/>
           </w:tcPr>
           <w:p>
             <w:pPr>
@@ -7042,7 +7792,7 @@
         </w:tc>
         <w:tc>
           <w:tcPr>
-            <w:tcW w:w="1260" w:type="dxa"/>
+            <w:tcW w:w="1216" w:type="dxa"/>
           </w:tcPr>
           <w:p>
             <w:pPr>
@@ -7060,7 +7810,7 @@
         </w:tc>
         <w:tc>
           <w:tcPr>
-            <w:tcW w:w="2010" w:type="dxa"/>
+            <w:tcW w:w="1083" w:type="dxa"/>
           </w:tcPr>
           <w:p>
             <w:pPr>
@@ -7079,6 +7829,80 @@
                 <w:rFonts w:ascii="Times New Roman" w:hAnsi="Times New Roman" w:cs="Times New Roman"/>
               </w:rPr>
               <w:t xml:space="preserve"> (i.e. 50%)</w:t>
+            </w:r>
+          </w:p>
+        </w:tc>
+        <w:tc>
+          <w:tcPr>
+            <w:tcW w:w="980" w:type="dxa"/>
+          </w:tcPr>
+          <w:p>
+            <w:pPr>
+              <w:rPr>
+                <w:rFonts w:ascii="Times New Roman" w:hAnsi="Times New Roman" w:cs="Times New Roman"/>
+              </w:rPr>
+            </w:pPr>
+            <w:r>
+              <w:rPr>
+                <w:rFonts w:ascii="Times New Roman" w:hAnsi="Times New Roman" w:cs="Times New Roman"/>
+              </w:rPr>
+              <w:t>ppm</w:t>
+            </w:r>
+          </w:p>
+        </w:tc>
+        <w:tc>
+          <w:tcPr>
+            <w:tcW w:w="630" w:type="dxa"/>
+          </w:tcPr>
+          <w:p>
+            <w:pPr>
+              <w:rPr>
+                <w:rFonts w:ascii="Times New Roman" w:hAnsi="Times New Roman" w:cs="Times New Roman"/>
+              </w:rPr>
+            </w:pPr>
+            <w:r>
+              <w:rPr>
+                <w:rFonts w:ascii="Times New Roman" w:hAnsi="Times New Roman" w:cs="Times New Roman"/>
+              </w:rPr>
+              <w:t>μmol/m</w:t>
+            </w:r>
+            <w:r>
+              <w:rPr>
+                <w:rFonts w:ascii="Times New Roman" w:hAnsi="Times New Roman" w:cs="Times New Roman"/>
+                <w:vertAlign w:val="superscript"/>
+              </w:rPr>
+              <w:t>2</w:t>
+            </w:r>
+            <w:r>
+              <w:rPr>
+                <w:rFonts w:ascii="Times New Roman" w:hAnsi="Times New Roman" w:cs="Times New Roman"/>
+              </w:rPr>
+              <w:t>/sec</w:t>
+            </w:r>
+          </w:p>
+        </w:tc>
+        <w:tc>
+          <w:tcPr>
+            <w:tcW w:w="1477" w:type="dxa"/>
+          </w:tcPr>
+          <w:p>
+            <w:pPr>
+              <w:rPr>
+                <w:rFonts w:ascii="Times New Roman" w:hAnsi="Times New Roman" w:cs="Times New Roman"/>
+              </w:rPr>
+            </w:pPr>
+            <w:r>
+              <w:rPr>
+                <w:rFonts w:ascii="Times New Roman" w:hAnsi="Times New Roman" w:cs="Times New Roman"/>
+              </w:rPr>
+              <w:t>W/m</w:t>
+            </w:r>
+            <w:r>
+              <w:rPr>
+                <w:rFonts w:ascii="Times New Roman" w:hAnsi="Times New Roman" w:cs="Times New Roman"/>
+                <w:vertAlign w:val="superscript"/>
+              </w:rPr>
+              <w:t>2</w:t>
             </w:r>
           </w:p>
         </w:tc>
@@ -7086,7 +7910,7 @@
       <w:tr>
         <w:tc>
           <w:tcPr>
-            <w:tcW w:w="1598" w:type="dxa"/>
+            <w:tcW w:w="944" w:type="dxa"/>
           </w:tcPr>
           <w:p>
             <w:pPr>
@@ -7104,7 +7928,7 @@
         </w:tc>
         <w:tc>
           <w:tcPr>
-            <w:tcW w:w="1563" w:type="dxa"/>
+            <w:tcW w:w="862" w:type="dxa"/>
           </w:tcPr>
           <w:p>
             <w:pPr>
@@ -7116,7 +7940,7 @@
         </w:tc>
         <w:tc>
           <w:tcPr>
-            <w:tcW w:w="880" w:type="dxa"/>
+            <w:tcW w:w="763" w:type="dxa"/>
           </w:tcPr>
           <w:p>
             <w:pPr>
@@ -7128,7 +7952,7 @@
         </w:tc>
         <w:tc>
           <w:tcPr>
-            <w:tcW w:w="1350" w:type="dxa"/>
+            <w:tcW w:w="1149" w:type="dxa"/>
           </w:tcPr>
           <w:p>
             <w:pPr>
@@ -7140,15 +7964,58 @@
         </w:tc>
         <w:tc>
           <w:tcPr>
-            <w:tcW w:w="1260" w:type="dxa"/>
+            <w:tcW w:w="1216" w:type="dxa"/>
           </w:tcPr>
           <w:p/>
         </w:tc>
         <w:tc>
           <w:tcPr>
-            <w:tcW w:w="2010" w:type="dxa"/>
+            <w:tcW w:w="1083" w:type="dxa"/>
           </w:tcPr>
           <w:p/>
+        </w:tc>
+        <w:tc>
+          <w:tcPr>
+            <w:tcW w:w="980" w:type="dxa"/>
+          </w:tcPr>
+          <w:p/>
+        </w:tc>
+        <w:tc>
+          <w:tcPr>
+            <w:tcW w:w="630" w:type="dxa"/>
+          </w:tcPr>
+          <w:p>
+            <w:pPr>
+              <w:rPr>
+                <w:rFonts w:ascii="Times New Roman" w:hAnsi="Times New Roman" w:cs="Times New Roman"/>
+              </w:rPr>
+            </w:pPr>
+            <w:r>
+              <w:rPr>
+                <w:rFonts w:ascii="Times New Roman" w:hAnsi="Times New Roman" w:cs="Times New Roman"/>
+              </w:rPr>
+              <w:t>W/m</w:t>
+            </w:r>
+            <w:r>
+              <w:rPr>
+                <w:rFonts w:ascii="Times New Roman" w:hAnsi="Times New Roman" w:cs="Times New Roman"/>
+                <w:vertAlign w:val="superscript"/>
+              </w:rPr>
+              <w:t>2</w:t>
+            </w:r>
+          </w:p>
+        </w:tc>
+        <w:tc>
+          <w:tcPr>
+            <w:tcW w:w="1477" w:type="dxa"/>
+          </w:tcPr>
+          <w:p>
+            <w:pPr>
+              <w:rPr>
+                <w:rFonts w:ascii="Times New Roman" w:hAnsi="Times New Roman" w:cs="Times New Roman"/>
+              </w:rPr>
+            </w:pPr>
+          </w:p>
         </w:tc>
       </w:tr>
     </w:tbl>
@@ -7158,25 +8025,25 @@
       <w:pPr>
         <w:pStyle w:val="Heading1"/>
       </w:pPr>
-      <w:bookmarkStart w:id="44" w:name="_Toc531083393"/>
+      <w:bookmarkStart w:id="43" w:name="_Toc531083393"/>
       <w:r>
         <w:t>Climate Output Files</w:t>
       </w:r>
-      <w:bookmarkEnd w:id="44"/>
+      <w:bookmarkEnd w:id="43"/>
     </w:p>
     <w:p/>
     <w:p>
       <w:r>
-        <w:t xml:space="preserve">When the climate library is run (i.e. with </w:t>
-      </w:r>
-      <w:r>
-        <w:t xml:space="preserve">NECN </w:t>
-      </w:r>
-      <w:r>
-        <w:t>Extension v</w:t>
-      </w:r>
-      <w:r>
-        <w:t>6.0</w:t>
+        <w:t xml:space="preserve">When the </w:t>
+      </w:r>
+      <w:r>
+        <w:t>climate library is run</w:t>
+      </w:r>
+      <w:r>
+        <w:t xml:space="preserve"> </w:t>
+      </w:r>
+      <w:r>
+        <w:t>by a succession extension</w:t>
       </w:r>
       <w:r>
         <w:t>), t</w:t>
@@ -7213,11 +8080,11 @@
         </w:tabs>
         <w:ind w:left="1170" w:hanging="1170"/>
       </w:pPr>
-      <w:bookmarkStart w:id="45" w:name="_Toc531083394"/>
+      <w:bookmarkStart w:id="44" w:name="_Toc531083394"/>
       <w:r>
         <w:t>Climate-spinup-input.csv</w:t>
       </w:r>
-      <w:bookmarkEnd w:id="45"/>
+      <w:bookmarkEnd w:id="44"/>
     </w:p>
     <w:p/>
     <w:p>
@@ -7236,52 +8103,37 @@
         <w:t xml:space="preserve"> the temperature and precipitation data that was used during the spin-up phase of the model.  </w:t>
       </w:r>
       <w:r>
+        <w:t>This file is u</w:t>
+      </w:r>
+      <w:r>
+        <w:t>seful for making sure that the</w:t>
+      </w:r>
+      <w:r>
+        <w:t xml:space="preserve"> spin-up</w:t>
+      </w:r>
+      <w:r>
+        <w:t xml:space="preserve"> climate f</w:t>
+      </w:r>
+      <w:r>
+        <w:t xml:space="preserve">ile </w:t>
+      </w:r>
+      <w:r>
+        <w:t>was read in properly</w:t>
+      </w:r>
+      <w:r>
+        <w:t>.</w:t>
+      </w:r>
+      <w:r>
         <w:rPr>
           <w:b/>
         </w:rPr>
-        <w:t>This file is u</w:t>
+        <w:t xml:space="preserve">  </w:t>
       </w:r>
       <w:r>
         <w:rPr>
           <w:b/>
         </w:rPr>
-        <w:t>seful for making sure that the</w:t>
-      </w:r>
-      <w:r>
-        <w:rPr>
-          <w:b/>
-        </w:rPr>
-        <w:t xml:space="preserve"> spin-up</w:t>
-      </w:r>
-      <w:r>
-        <w:rPr>
-          <w:b/>
-        </w:rPr>
-        <w:t xml:space="preserve"> climate f</w:t>
-      </w:r>
-      <w:r>
-        <w:rPr>
-          <w:b/>
-        </w:rPr>
-        <w:t xml:space="preserve">ile </w:t>
-      </w:r>
-      <w:r>
-        <w:rPr>
-          <w:b/>
-        </w:rPr>
-        <w:t>was read in properly</w:t>
-      </w:r>
-      <w:r>
-        <w:rPr>
-          <w:b/>
-        </w:rPr>
-        <w:t>.</w:t>
-      </w:r>
-      <w:r>
-        <w:rPr>
-          <w:b/>
-        </w:rPr>
-        <w:t xml:space="preserve">  </w:t>
+        <w:t>Note that the units are those stored in the climate library; they will be appropriately converted when passed to other extensions.</w:t>
       </w:r>
     </w:p>
     <w:p/>
@@ -7317,7 +8169,11 @@
     </w:p>
     <w:p>
       <w:r>
-        <w:t>For a detailed description of each parameter in the output file, the user should open up the Spinup-Input-Log_Metadata.xml file located in the subfolder called Metadata/Climate-Library.  The xml file can be opened in any internet browser (e.g. Internet Explorer, see below).</w:t>
+        <w:t>For a detailed description of each parameter in the output file, the user should open up the Spinup-Input-Log_Metadata.xml file located in the subfolder called Metadata/Climate-</w:t>
+      </w:r>
+      <w:r>
+        <w:lastRenderedPageBreak/>
+        <w:t>Library.  The xml file can be opened in any internet browser (e.g. Internet Explorer, see below).</w:t>
       </w:r>
     </w:p>
     <w:p/>
@@ -7326,9 +8182,8 @@
         <w:rPr>
           <w:noProof/>
         </w:rPr>
-        <w:lastRenderedPageBreak/>
         <w:drawing>
-          <wp:inline distT="0" distB="0" distL="0" distR="0" wp14:anchorId="7ED2032E" wp14:editId="59D0F5EB">
+          <wp:inline distT="0" distB="0" distL="0" distR="0" wp14:anchorId="07E9BB5A" wp14:editId="2CC522C5">
             <wp:extent cx="5706110" cy="2208530"/>
             <wp:effectExtent l="0" t="0" r="8890" b="1270"/>
             <wp:docPr id="5" name="Picture 5"/>
@@ -7375,11 +8230,11 @@
         </w:tabs>
         <w:ind w:left="1170" w:hanging="1170"/>
       </w:pPr>
-      <w:bookmarkStart w:id="46" w:name="_Toc531083395"/>
+      <w:bookmarkStart w:id="45" w:name="_Toc531083395"/>
       <w:r>
         <w:t>Climate-future-input.csv</w:t>
       </w:r>
-      <w:bookmarkEnd w:id="46"/>
+      <w:bookmarkEnd w:id="45"/>
     </w:p>
     <w:p>
       <w:r>
@@ -7389,7 +8244,10 @@
         <w:t>lists</w:t>
       </w:r>
       <w:r>
-        <w:t xml:space="preserve"> the temperature and precipitation data that was used during the future phase of the model.  </w:t>
+        <w:t xml:space="preserve"> the temperature and precipitation data that was used during the future phase of </w:t>
+      </w:r>
+      <w:r>
+        <w:t xml:space="preserve">the model.  </w:t>
       </w:r>
       <w:r>
         <w:t>If wind speed, wind direction and/or nitrogen deposition were included as inputs, then these will also be provided in this file.</w:t>
@@ -7398,13 +8256,19 @@
     <w:p/>
     <w:p>
       <w:r>
+        <w:t>This file is useful for making sure that the ClimateFile read in the data properly.</w:t>
+      </w:r>
+      <w:r>
+        <w:t xml:space="preserve">  </w:t>
+      </w:r>
+      <w:r>
         <w:rPr>
           <w:b/>
         </w:rPr>
-        <w:t>This file is useful for making sure that the ClimateFile read in the data properly.</w:t>
-      </w:r>
-      <w:r>
-        <w:t xml:space="preserve">  For a detailed description of each parameter in Climate-future-input.csv, the user should open up the Future-Input-Log_Metadata.xml file located in the subfolder called Metadata/Climate-Library.</w:t>
+        <w:t xml:space="preserve">Note that the units are those stored in the climate library; they will be appropriately converted when passed to other extensions.  </w:t>
+      </w:r>
+      <w:r>
+        <w:t>For a detailed description of each parameter in Climate-future-input.csv, the user should open up the Future-Input-Log_Metadata.xml file located in the subfolder called Metadata/Climate-Library.</w:t>
       </w:r>
     </w:p>
     <w:p/>
@@ -7413,8 +8277,9 @@
         <w:rPr>
           <w:noProof/>
         </w:rPr>
+        <w:lastRenderedPageBreak/>
         <w:drawing>
-          <wp:inline distT="0" distB="0" distL="0" distR="0" wp14:anchorId="40771C1A" wp14:editId="347DE238">
+          <wp:inline distT="0" distB="0" distL="0" distR="0" wp14:anchorId="21D3A673" wp14:editId="4FA55D2C">
             <wp:extent cx="5706110" cy="2208530"/>
             <wp:effectExtent l="0" t="0" r="8890" b="1270"/>
             <wp:docPr id="2" name="Picture 2"/>
@@ -7460,9 +8325,8 @@
         </w:tabs>
         <w:ind w:left="1170" w:hanging="1170"/>
       </w:pPr>
-      <w:bookmarkStart w:id="47" w:name="_Toc531083396"/>
-      <w:r>
-        <w:lastRenderedPageBreak/>
+      <w:bookmarkStart w:id="46" w:name="_Toc531083396"/>
+      <w:r>
         <w:t>Climate-</w:t>
       </w:r>
       <w:r>
@@ -7471,11 +8335,38 @@
       <w:r>
         <w:t>.csv</w:t>
       </w:r>
-      <w:bookmarkEnd w:id="47"/>
-    </w:p>
-    <w:p>
-      <w:r>
-        <w:t xml:space="preserve">This file summarizes several climate parameters (e.g. mean annual temperature, mean annual precipitation, begin growing season) on an annual basis for the model run.  </w:t>
+      <w:bookmarkEnd w:id="46"/>
+    </w:p>
+    <w:p>
+      <w:r>
+        <w:t>This file summarizes several climate parameters (e.g. mean annual temperature</w:t>
+      </w:r>
+      <w:r>
+        <w:t xml:space="preserve"> (MAT)</w:t>
+      </w:r>
+      <w:r>
+        <w:t>, mean annual precipitation</w:t>
+      </w:r>
+      <w:r>
+        <w:t xml:space="preserve"> (MAP)</w:t>
+      </w:r>
+      <w:r>
+        <w:t>, begin growing season</w:t>
+      </w:r>
+      <w:r>
+        <w:t xml:space="preserve"> (Julian date)</w:t>
+      </w:r>
+      <w:r>
+        <w:t>)</w:t>
+      </w:r>
+      <w:r>
+        <w:t xml:space="preserve"> and </w:t>
+      </w:r>
+      <w:r>
+        <w:t>Palmer Drought Severity Index (PDSI)</w:t>
+      </w:r>
+      <w:r>
+        <w:t xml:space="preserve"> on an annual basis for the model run.  </w:t>
       </w:r>
       <w:r>
         <w:t>For a detailed description of each parameter in Climate-</w:t>
@@ -7510,16 +8401,16 @@
       <w:pPr>
         <w:pStyle w:val="Heading1"/>
       </w:pPr>
-      <w:bookmarkStart w:id="48" w:name="_Toc531083397"/>
+      <w:bookmarkStart w:id="47" w:name="_Toc531083397"/>
       <w:r>
         <w:lastRenderedPageBreak/>
         <w:t xml:space="preserve">Example </w:t>
       </w:r>
-      <w:bookmarkEnd w:id="43"/>
+      <w:bookmarkEnd w:id="42"/>
       <w:r>
         <w:t>Inputs</w:t>
       </w:r>
-      <w:bookmarkEnd w:id="48"/>
+      <w:bookmarkEnd w:id="47"/>
     </w:p>
     <w:p>
       <w:pPr>
@@ -7529,14 +8420,14 @@
           <w:numId w:val="26"/>
         </w:numPr>
       </w:pPr>
-      <w:bookmarkStart w:id="49" w:name="_Toc531083398"/>
+      <w:bookmarkStart w:id="48" w:name="_Toc531083398"/>
       <w:r>
         <w:t xml:space="preserve">Main </w:t>
       </w:r>
       <w:r>
         <w:t>Climate Configuration (“Climate Config”) File</w:t>
       </w:r>
-      <w:bookmarkEnd w:id="49"/>
+      <w:bookmarkEnd w:id="48"/>
     </w:p>
     <w:p>
       <w:pPr>
@@ -7552,7 +8443,7 @@
           <w:noProof/>
         </w:rPr>
         <w:drawing>
-          <wp:inline distT="0" distB="0" distL="0" distR="0" wp14:anchorId="30672CA3" wp14:editId="437DA4CE">
+          <wp:inline distT="0" distB="0" distL="0" distR="0" wp14:anchorId="15F44132" wp14:editId="5675D755">
             <wp:extent cx="5181600" cy="1914525"/>
             <wp:effectExtent l="0" t="0" r="0" b="9525"/>
             <wp:docPr id="4" name="Picture 4"/>
@@ -7596,7 +8487,7 @@
           <w:numId w:val="26"/>
         </w:numPr>
       </w:pPr>
-      <w:bookmarkStart w:id="50" w:name="_Toc531083399"/>
+      <w:bookmarkStart w:id="49" w:name="_Toc531083399"/>
       <w:r>
         <w:t xml:space="preserve">Climate </w:t>
       </w:r>
@@ -7618,7 +8509,7 @@
       <w:r>
         <w:t>teFile)</w:t>
       </w:r>
-      <w:bookmarkEnd w:id="50"/>
+      <w:bookmarkEnd w:id="49"/>
     </w:p>
     <w:p>
       <w:pPr>
@@ -7634,7 +8525,7 @@
           <w:noProof/>
         </w:rPr>
         <w:drawing>
-          <wp:inline distT="0" distB="0" distL="0" distR="0" wp14:anchorId="4359C11F" wp14:editId="2B165BD2">
+          <wp:inline distT="0" distB="0" distL="0" distR="0" wp14:anchorId="01D2AC41" wp14:editId="0A26DAF6">
             <wp:extent cx="5943600" cy="2229485"/>
             <wp:effectExtent l="0" t="0" r="0" b="0"/>
             <wp:docPr id="3" name="Picture 3"/>
@@ -7670,6 +8561,377 @@
         </w:drawing>
       </w:r>
     </w:p>
+    <w:p>
+      <w:pPr>
+        <w:pStyle w:val="Heading1"/>
+      </w:pPr>
+      <w:r>
+        <w:lastRenderedPageBreak/>
+        <w:t xml:space="preserve">Tips </w:t>
+      </w:r>
+      <w:r>
+        <w:t>for downloading data from USGS Data Portal</w:t>
+      </w:r>
+    </w:p>
+    <w:p>
+      <w:pPr>
+        <w:pStyle w:val="textbody"/>
+      </w:pPr>
+    </w:p>
+    <w:p>
+      <w:r>
+        <w:t xml:space="preserve">Convert the climate map into </w:t>
+      </w:r>
+      <w:r>
+        <w:t>a shape file</w:t>
+      </w:r>
+      <w:r>
+        <w:t xml:space="preserve">.  Zip the 6 files.  </w:t>
+      </w:r>
+    </w:p>
+    <w:p>
+      <w:pPr>
+        <w:rPr>
+          <w:rStyle w:val="Hyperlink"/>
+        </w:rPr>
+      </w:pPr>
+      <w:r>
+        <w:t>Go to the USGS Data Portal</w:t>
+      </w:r>
+      <w:r>
+        <w:t xml:space="preserve"> at</w:t>
+      </w:r>
+      <w:r>
+        <w:t xml:space="preserve"> </w:t>
+      </w:r>
+      <w:r>
+        <w:rPr>
+          <w:rStyle w:val="Hyperlink"/>
+        </w:rPr>
+        <w:fldChar w:fldCharType="begin"/>
+      </w:r>
+      <w:r>
+        <w:rPr>
+          <w:rStyle w:val="Hyperlink"/>
+        </w:rPr>
+        <w:instrText xml:space="preserve"> HYPERLINK "https://cida.usgs.gov/gdp/" </w:instrText>
+      </w:r>
+      <w:r>
+        <w:rPr>
+          <w:rStyle w:val="Hyperlink"/>
+        </w:rPr>
+      </w:r>
+      <w:r>
+        <w:rPr>
+          <w:rStyle w:val="Hyperlink"/>
+        </w:rPr>
+        <w:fldChar w:fldCharType="separate"/>
+      </w:r>
+      <w:r>
+        <w:rPr>
+          <w:rStyle w:val="Hyperlink"/>
+        </w:rPr>
+        <w:t>https://cida.usgs.gov/gdp/</w:t>
+      </w:r>
+    </w:p>
+    <w:p>
+      <w:r>
+        <w:rPr>
+          <w:rStyle w:val="Hyperlink"/>
+        </w:rPr>
+        <w:fldChar w:fldCharType="end"/>
+      </w:r>
+      <w:r>
+        <w:t>Note that s</w:t>
+      </w:r>
+      <w:r>
+        <w:t>ome people have reported problems in the Data Detail section when using Internet Explorer.</w:t>
+      </w:r>
+    </w:p>
+    <w:p>
+      <w:r>
+        <w:t>Click on GDP in the center.</w:t>
+      </w:r>
+    </w:p>
+    <w:p>
+      <w:r>
+        <w:t>Use the search function on the left to search for monthly or daily data</w:t>
+      </w:r>
+      <w:r>
+        <w:t xml:space="preserve">, or </w:t>
+      </w:r>
+      <w:r>
+        <w:t>other specific features or variables that you require</w:t>
+      </w:r>
+      <w:r>
+        <w:t>.</w:t>
+      </w:r>
+      <w:r>
+        <w:t xml:space="preserve"> </w:t>
+      </w:r>
+    </w:p>
+    <w:p>
+      <w:r>
+        <w:t>These two datasets are widely-used in CONUS.</w:t>
+      </w:r>
+    </w:p>
+    <w:p>
+      <w:r>
+        <w:rPr>
+          <w:noProof/>
+        </w:rPr>
+        <w:drawing>
+          <wp:inline distT="0" distB="0" distL="0" distR="0" wp14:anchorId="0FAABC54" wp14:editId="2407AC63">
+            <wp:extent cx="6581775" cy="2305050"/>
+            <wp:effectExtent l="0" t="0" r="0" b="0"/>
+            <wp:docPr id="8" name="Picture 8"/>
+            <wp:cNvGraphicFramePr>
+              <a:graphicFrameLocks xmlns:a="http://schemas.openxmlformats.org/drawingml/2006/main" noChangeAspect="1"/>
+            </wp:cNvGraphicFramePr>
+            <a:graphic xmlns:a="http://schemas.openxmlformats.org/drawingml/2006/main">
+              <a:graphicData uri="http://schemas.openxmlformats.org/drawingml/2006/picture">
+                <pic:pic xmlns:pic="http://schemas.openxmlformats.org/drawingml/2006/picture">
+                  <pic:nvPicPr>
+                    <pic:cNvPr id="1" name=""/>
+                    <pic:cNvPicPr/>
+                  </pic:nvPicPr>
+                  <pic:blipFill>
+                    <a:blip r:embed="rId16"/>
+                    <a:stretch>
+                      <a:fillRect/>
+                    </a:stretch>
+                  </pic:blipFill>
+                  <pic:spPr>
+                    <a:xfrm>
+                      <a:off x="0" y="0"/>
+                      <a:ext cx="6581775" cy="2305050"/>
+                    </a:xfrm>
+                    <a:prstGeom prst="rect">
+                      <a:avLst/>
+                    </a:prstGeom>
+                  </pic:spPr>
+                </pic:pic>
+              </a:graphicData>
+            </a:graphic>
+          </wp:inline>
+        </w:drawing>
+      </w:r>
+    </w:p>
+    <w:p/>
+    <w:p>
+      <w:r>
+        <w:t xml:space="preserve">Once </w:t>
+      </w:r>
+      <w:r>
+        <w:t>you</w:t>
+      </w:r>
+      <w:r>
+        <w:t xml:space="preserve"> select </w:t>
+      </w:r>
+      <w:r>
+        <w:t>your desired data set</w:t>
+      </w:r>
+      <w:r>
+        <w:t>,</w:t>
+      </w:r>
+      <w:r>
+        <w:t xml:space="preserve"> click on Process </w:t>
+      </w:r>
+      <w:r>
+        <w:t xml:space="preserve">Data with the Geo Data Portal. </w:t>
+      </w:r>
+    </w:p>
+    <w:p>
+      <w:r>
+        <w:t xml:space="preserve">Begin with the </w:t>
+      </w:r>
+      <w:r>
+        <w:rPr>
+          <w:b/>
+        </w:rPr>
+        <w:t>Spatial</w:t>
+      </w:r>
+      <w:r>
+        <w:t xml:space="preserve"> section by clicking the Edit Spatial button.</w:t>
+      </w:r>
+      <w:r>
+        <w:t xml:space="preserve"> </w:t>
+      </w:r>
+      <w:r>
+        <w:t>Select the</w:t>
+      </w:r>
+      <w:r>
+        <w:t xml:space="preserve"> Upload Shapefile </w:t>
+      </w:r>
+      <w:r>
+        <w:t xml:space="preserve">button </w:t>
+      </w:r>
+      <w:r>
+        <w:t>and upload the zipped climate region shp files</w:t>
+      </w:r>
+      <w:r>
+        <w:t>.  In the Select Area of Interest field, browse for the name of the shapefile you just uploaded</w:t>
+      </w:r>
+      <w:r>
+        <w:t xml:space="preserve">, </w:t>
+      </w:r>
+      <w:r>
+        <w:t xml:space="preserve">then </w:t>
+      </w:r>
+      <w:r>
+        <w:t xml:space="preserve">select GRIDCODE </w:t>
+      </w:r>
+      <w:r>
+        <w:t>in</w:t>
+      </w:r>
+      <w:r>
+        <w:t xml:space="preserve"> </w:t>
+      </w:r>
+      <w:r>
+        <w:t xml:space="preserve">the </w:t>
+      </w:r>
+      <w:r>
+        <w:t>Select Attribute field</w:t>
+      </w:r>
+      <w:r>
+        <w:t xml:space="preserve">, and </w:t>
+      </w:r>
+      <w:r>
+        <w:t xml:space="preserve">select relevant values in the shapefile to be processed.  </w:t>
+      </w:r>
+      <w:r>
+        <w:t>Hit Done</w:t>
+      </w:r>
+      <w:r>
+        <w:t xml:space="preserve">.  </w:t>
+      </w:r>
+    </w:p>
+    <w:p>
+      <w:r>
+        <w:t>T</w:t>
+      </w:r>
+      <w:r>
+        <w:t xml:space="preserve">hen select the </w:t>
+      </w:r>
+      <w:r>
+        <w:rPr>
+          <w:b/>
+        </w:rPr>
+        <w:t>Edit Data Detail</w:t>
+      </w:r>
+      <w:r>
+        <w:t xml:space="preserve"> button.  Choose a data source from the list, and then select the variables </w:t>
+      </w:r>
+      <w:r>
+        <w:t xml:space="preserve">(and climate scenario with replicate number) </w:t>
+      </w:r>
+      <w:r>
+        <w:t xml:space="preserve">you want to download from the Variables list.  </w:t>
+      </w:r>
+      <w:r>
+        <w:t xml:space="preserve">This will typically be </w:t>
+      </w:r>
+      <w:r>
+        <w:t>min temperature, max temperature and precipitation</w:t>
+      </w:r>
+      <w:r>
+        <w:t xml:space="preserve">.  </w:t>
+      </w:r>
+    </w:p>
+    <w:p>
+      <w:r>
+        <w:t xml:space="preserve">Choose </w:t>
+      </w:r>
+      <w:r>
+        <w:t>Area Grid Statistics (weighted) as the algorithm</w:t>
+      </w:r>
+      <w:r>
+        <w:t>, use Comma as the delimiter</w:t>
+      </w:r>
+      <w:r>
+        <w:t xml:space="preserve">, </w:t>
+      </w:r>
+      <w:r>
+        <w:t>and</w:t>
+      </w:r>
+      <w:r>
+        <w:t xml:space="preserve"> </w:t>
+      </w:r>
+      <w:r>
+        <w:t xml:space="preserve">Group By </w:t>
+      </w:r>
+      <w:r>
+        <w:t>Feature Attribute</w:t>
+      </w:r>
+      <w:r>
+        <w:t>.  S</w:t>
+      </w:r>
+      <w:r>
+        <w:t xml:space="preserve">elect the Mean, Variance and SD as the statistics </w:t>
+      </w:r>
+      <w:r>
+        <w:t>requested</w:t>
+      </w:r>
+      <w:r>
+        <w:t xml:space="preserve">.  </w:t>
+      </w:r>
+      <w:r>
+        <w:t>You should not need the timestep or feature attribute summaries.</w:t>
+      </w:r>
+      <w:r>
+        <w:t xml:space="preserve">  </w:t>
+      </w:r>
+      <w:r>
+        <w:t>Enter your email and a filename for the output. Once you have successfully Edited the Spatial, Data Detail and Algorithm sections, h</w:t>
+      </w:r>
+      <w:r>
+        <w:t xml:space="preserve">it </w:t>
+      </w:r>
+      <w:r>
+        <w:t xml:space="preserve">the </w:t>
+      </w:r>
+      <w:r>
+        <w:t xml:space="preserve">Submit </w:t>
+      </w:r>
+      <w:r>
+        <w:t xml:space="preserve">Job </w:t>
+      </w:r>
+      <w:r>
+        <w:t xml:space="preserve">for Processing </w:t>
+      </w:r>
+      <w:r>
+        <w:t xml:space="preserve">at the top of the page.  If all your choices are valid, you will see a </w:t>
+      </w:r>
+      <w:r>
+        <w:t>“Process status</w:t>
+      </w:r>
+      <w:r>
+        <w:t xml:space="preserve">” </w:t>
+      </w:r>
+      <w:r>
+        <w:t xml:space="preserve">message in the blue bar just below the Submit Job button, </w:t>
+      </w:r>
+      <w:r>
+        <w:t xml:space="preserve">and </w:t>
+      </w:r>
+      <w:r>
+        <w:t>you</w:t>
+      </w:r>
+      <w:r>
+        <w:t xml:space="preserve"> </w:t>
+      </w:r>
+      <w:r>
+        <w:t xml:space="preserve">will </w:t>
+      </w:r>
+      <w:r>
+        <w:t xml:space="preserve">receive an </w:t>
+      </w:r>
+      <w:r>
+        <w:t>email when the file is ready.</w:t>
+      </w:r>
+      <w:bookmarkStart w:id="50" w:name="_GoBack"/>
+      <w:bookmarkEnd w:id="50"/>
+    </w:p>
     <w:sectPr>
       <w:pgSz w:w="15840" w:h="12240" w:orient="landscape" w:code="1"/>
       <w:pgMar w:top="1440" w:right="360" w:bottom="1440" w:left="360" w:header="936" w:footer="720" w:gutter="0"/>
@@ -7682,7 +8944,7 @@
 </file>
 
 <file path=word/endnotes.xml><?xml version="1.0" encoding="utf-8"?>
-<w:endnotes xmlns:wpc="http://schemas.microsoft.com/office/word/2010/wordprocessingCanvas" xmlns:mc="http://schemas.openxmlformats.org/markup-compatibility/2006" xmlns:o="urn:schemas-microsoft-com:office:office" xmlns:r="http://schemas.openxmlformats.org/officeDocument/2006/relationships" xmlns:m="http://schemas.openxmlformats.org/officeDocument/2006/math" xmlns:v="urn:schemas-microsoft-com:vml" xmlns:wp14="http://schemas.microsoft.com/office/word/2010/wordprocessingDrawing" xmlns:wp="http://schemas.openxmlformats.org/drawingml/2006/wordprocessingDrawing" xmlns:w10="urn:schemas-microsoft-com:office:word" xmlns:w="http://schemas.openxmlformats.org/wordprocessingml/2006/main" xmlns:w14="http://schemas.microsoft.com/office/word/2010/wordml" xmlns:w15="http://schemas.microsoft.com/office/word/2012/wordml" xmlns:wpg="http://schemas.microsoft.com/office/word/2010/wordprocessingGroup" xmlns:wpi="http://schemas.microsoft.com/office/word/2010/wordprocessingInk" xmlns:wne="http://schemas.microsoft.com/office/word/2006/wordml" xmlns:wps="http://schemas.microsoft.com/office/word/2010/wordprocessingShape" mc:Ignorable="w14 w15 wp14">
+<w:endnotes xmlns:wpc="http://schemas.microsoft.com/office/word/2010/wordprocessingCanvas" xmlns:cx="http://schemas.microsoft.com/office/drawing/2014/chartex" xmlns:cx1="http://schemas.microsoft.com/office/drawing/2015/9/8/chartex" xmlns:mc="http://schemas.openxmlformats.org/markup-compatibility/2006" xmlns:o="urn:schemas-microsoft-com:office:office" xmlns:r="http://schemas.openxmlformats.org/officeDocument/2006/relationships" xmlns:m="http://schemas.openxmlformats.org/officeDocument/2006/math" xmlns:v="urn:schemas-microsoft-com:vml" xmlns:wp14="http://schemas.microsoft.com/office/word/2010/wordprocessingDrawing" xmlns:wp="http://schemas.openxmlformats.org/drawingml/2006/wordprocessingDrawing" xmlns:w10="urn:schemas-microsoft-com:office:word" xmlns:w="http://schemas.openxmlformats.org/wordprocessingml/2006/main" xmlns:w14="http://schemas.microsoft.com/office/word/2010/wordml" xmlns:w15="http://schemas.microsoft.com/office/word/2012/wordml" xmlns:w16se="http://schemas.microsoft.com/office/word/2015/wordml/symex" xmlns:wpg="http://schemas.microsoft.com/office/word/2010/wordprocessingGroup" xmlns:wpi="http://schemas.microsoft.com/office/word/2010/wordprocessingInk" xmlns:wne="http://schemas.microsoft.com/office/word/2006/wordml" xmlns:wps="http://schemas.microsoft.com/office/word/2010/wordprocessingShape" mc:Ignorable="w14 w15 w16se wp14">
   <w:endnote w:type="separator" w:id="-1">
     <w:p>
       <w:r>
@@ -7701,7 +8963,7 @@
 </file>
 
 <file path=word/footer1.xml><?xml version="1.0" encoding="utf-8"?>
-<w:ftr xmlns:wpc="http://schemas.microsoft.com/office/word/2010/wordprocessingCanvas" xmlns:mc="http://schemas.openxmlformats.org/markup-compatibility/2006" xmlns:o="urn:schemas-microsoft-com:office:office" xmlns:r="http://schemas.openxmlformats.org/officeDocument/2006/relationships" xmlns:m="http://schemas.openxmlformats.org/officeDocument/2006/math" xmlns:v="urn:schemas-microsoft-com:vml" xmlns:wp14="http://schemas.microsoft.com/office/word/2010/wordprocessingDrawing" xmlns:wp="http://schemas.openxmlformats.org/drawingml/2006/wordprocessingDrawing" xmlns:w10="urn:schemas-microsoft-com:office:word" xmlns:w="http://schemas.openxmlformats.org/wordprocessingml/2006/main" xmlns:w14="http://schemas.microsoft.com/office/word/2010/wordml" xmlns:w15="http://schemas.microsoft.com/office/word/2012/wordml" xmlns:wpg="http://schemas.microsoft.com/office/word/2010/wordprocessingGroup" xmlns:wpi="http://schemas.microsoft.com/office/word/2010/wordprocessingInk" xmlns:wne="http://schemas.microsoft.com/office/word/2006/wordml" xmlns:wps="http://schemas.microsoft.com/office/word/2010/wordprocessingShape" mc:Ignorable="w14 w15 wp14">
+<w:ftr xmlns:wpc="http://schemas.microsoft.com/office/word/2010/wordprocessingCanvas" xmlns:cx="http://schemas.microsoft.com/office/drawing/2014/chartex" xmlns:cx1="http://schemas.microsoft.com/office/drawing/2015/9/8/chartex" xmlns:mc="http://schemas.openxmlformats.org/markup-compatibility/2006" xmlns:o="urn:schemas-microsoft-com:office:office" xmlns:r="http://schemas.openxmlformats.org/officeDocument/2006/relationships" xmlns:m="http://schemas.openxmlformats.org/officeDocument/2006/math" xmlns:v="urn:schemas-microsoft-com:vml" xmlns:wp14="http://schemas.microsoft.com/office/word/2010/wordprocessingDrawing" xmlns:wp="http://schemas.openxmlformats.org/drawingml/2006/wordprocessingDrawing" xmlns:w10="urn:schemas-microsoft-com:office:word" xmlns:w="http://schemas.openxmlformats.org/wordprocessingml/2006/main" xmlns:w14="http://schemas.microsoft.com/office/word/2010/wordml" xmlns:w15="http://schemas.microsoft.com/office/word/2012/wordml" xmlns:w16se="http://schemas.microsoft.com/office/word/2015/wordml/symex" xmlns:wpg="http://schemas.microsoft.com/office/word/2010/wordprocessingGroup" xmlns:wpi="http://schemas.microsoft.com/office/word/2010/wordprocessingInk" xmlns:wne="http://schemas.microsoft.com/office/word/2006/wordml" xmlns:wps="http://schemas.microsoft.com/office/word/2010/wordprocessingShape" mc:Ignorable="w14 w15 w16se wp14">
   <w:p>
     <w:pPr>
       <w:pStyle w:val="Footer"/>
@@ -7742,7 +9004,7 @@
         <w:rFonts w:ascii="Arial" w:hAnsi="Arial" w:cs="Arial"/>
         <w:noProof/>
       </w:rPr>
-      <w:t>3</w:t>
+      <w:t>13</w:t>
     </w:r>
     <w:r>
       <w:rPr>
@@ -7761,7 +9023,7 @@
 </file>
 
 <file path=word/footnotes.xml><?xml version="1.0" encoding="utf-8"?>
-<w:footnotes xmlns:wpc="http://schemas.microsoft.com/office/word/2010/wordprocessingCanvas" xmlns:mc="http://schemas.openxmlformats.org/markup-compatibility/2006" xmlns:o="urn:schemas-microsoft-com:office:office" xmlns:r="http://schemas.openxmlformats.org/officeDocument/2006/relationships" xmlns:m="http://schemas.openxmlformats.org/officeDocument/2006/math" xmlns:v="urn:schemas-microsoft-com:vml" xmlns:wp14="http://schemas.microsoft.com/office/word/2010/wordprocessingDrawing" xmlns:wp="http://schemas.openxmlformats.org/drawingml/2006/wordprocessingDrawing" xmlns:w10="urn:schemas-microsoft-com:office:word" xmlns:w="http://schemas.openxmlformats.org/wordprocessingml/2006/main" xmlns:w14="http://schemas.microsoft.com/office/word/2010/wordml" xmlns:w15="http://schemas.microsoft.com/office/word/2012/wordml" xmlns:wpg="http://schemas.microsoft.com/office/word/2010/wordprocessingGroup" xmlns:wpi="http://schemas.microsoft.com/office/word/2010/wordprocessingInk" xmlns:wne="http://schemas.microsoft.com/office/word/2006/wordml" xmlns:wps="http://schemas.microsoft.com/office/word/2010/wordprocessingShape" mc:Ignorable="w14 w15 wp14">
+<w:footnotes xmlns:wpc="http://schemas.microsoft.com/office/word/2010/wordprocessingCanvas" xmlns:cx="http://schemas.microsoft.com/office/drawing/2014/chartex" xmlns:cx1="http://schemas.microsoft.com/office/drawing/2015/9/8/chartex" xmlns:mc="http://schemas.openxmlformats.org/markup-compatibility/2006" xmlns:o="urn:schemas-microsoft-com:office:office" xmlns:r="http://schemas.openxmlformats.org/officeDocument/2006/relationships" xmlns:m="http://schemas.openxmlformats.org/officeDocument/2006/math" xmlns:v="urn:schemas-microsoft-com:vml" xmlns:wp14="http://schemas.microsoft.com/office/word/2010/wordprocessingDrawing" xmlns:wp="http://schemas.openxmlformats.org/drawingml/2006/wordprocessingDrawing" xmlns:w10="urn:schemas-microsoft-com:office:word" xmlns:w="http://schemas.openxmlformats.org/wordprocessingml/2006/main" xmlns:w14="http://schemas.microsoft.com/office/word/2010/wordml" xmlns:w15="http://schemas.microsoft.com/office/word/2012/wordml" xmlns:w16se="http://schemas.microsoft.com/office/word/2015/wordml/symex" xmlns:wpg="http://schemas.microsoft.com/office/word/2010/wordprocessingGroup" xmlns:wpi="http://schemas.microsoft.com/office/word/2010/wordprocessingInk" xmlns:wne="http://schemas.microsoft.com/office/word/2006/wordml" xmlns:wps="http://schemas.microsoft.com/office/word/2010/wordprocessingShape" mc:Ignorable="w14 w15 w16se wp14">
   <w:footnote w:type="separator" w:id="-1">
     <w:p>
       <w:r>
@@ -7780,7 +9042,7 @@
 </file>
 
 <file path=word/header1.xml><?xml version="1.0" encoding="utf-8"?>
-<w:hdr xmlns:wpc="http://schemas.microsoft.com/office/word/2010/wordprocessingCanvas" xmlns:mc="http://schemas.openxmlformats.org/markup-compatibility/2006" xmlns:o="urn:schemas-microsoft-com:office:office" xmlns:r="http://schemas.openxmlformats.org/officeDocument/2006/relationships" xmlns:m="http://schemas.openxmlformats.org/officeDocument/2006/math" xmlns:v="urn:schemas-microsoft-com:vml" xmlns:wp14="http://schemas.microsoft.com/office/word/2010/wordprocessingDrawing" xmlns:wp="http://schemas.openxmlformats.org/drawingml/2006/wordprocessingDrawing" xmlns:w10="urn:schemas-microsoft-com:office:word" xmlns:w="http://schemas.openxmlformats.org/wordprocessingml/2006/main" xmlns:w14="http://schemas.microsoft.com/office/word/2010/wordml" xmlns:w15="http://schemas.microsoft.com/office/word/2012/wordml" xmlns:wpg="http://schemas.microsoft.com/office/word/2010/wordprocessingGroup" xmlns:wpi="http://schemas.microsoft.com/office/word/2010/wordprocessingInk" xmlns:wne="http://schemas.microsoft.com/office/word/2006/wordml" xmlns:wps="http://schemas.microsoft.com/office/word/2010/wordprocessingShape" mc:Ignorable="w14 w15 wp14">
+<w:hdr xmlns:wpc="http://schemas.microsoft.com/office/word/2010/wordprocessingCanvas" xmlns:cx="http://schemas.microsoft.com/office/drawing/2014/chartex" xmlns:cx1="http://schemas.microsoft.com/office/drawing/2015/9/8/chartex" xmlns:mc="http://schemas.openxmlformats.org/markup-compatibility/2006" xmlns:o="urn:schemas-microsoft-com:office:office" xmlns:r="http://schemas.openxmlformats.org/officeDocument/2006/relationships" xmlns:m="http://schemas.openxmlformats.org/officeDocument/2006/math" xmlns:v="urn:schemas-microsoft-com:vml" xmlns:wp14="http://schemas.microsoft.com/office/word/2010/wordprocessingDrawing" xmlns:wp="http://schemas.openxmlformats.org/drawingml/2006/wordprocessingDrawing" xmlns:w10="urn:schemas-microsoft-com:office:word" xmlns:w="http://schemas.openxmlformats.org/wordprocessingml/2006/main" xmlns:w14="http://schemas.microsoft.com/office/word/2010/wordml" xmlns:w15="http://schemas.microsoft.com/office/word/2012/wordml" xmlns:w16se="http://schemas.microsoft.com/office/word/2015/wordml/symex" xmlns:wpg="http://schemas.microsoft.com/office/word/2010/wordprocessingGroup" xmlns:wpi="http://schemas.microsoft.com/office/word/2010/wordprocessingInk" xmlns:wne="http://schemas.microsoft.com/office/word/2006/wordml" xmlns:wps="http://schemas.microsoft.com/office/word/2010/wordprocessingShape" mc:Ignorable="w14 w15 w16se wp14">
   <w:p>
     <w:pPr>
       <w:pStyle w:val="Header"/>
@@ -7800,7 +9062,7 @@
 </file>
 
 <file path=word/header2.xml><?xml version="1.0" encoding="utf-8"?>
-<w:hdr xmlns:wpc="http://schemas.microsoft.com/office/word/2010/wordprocessingCanvas" xmlns:mc="http://schemas.openxmlformats.org/markup-compatibility/2006" xmlns:o="urn:schemas-microsoft-com:office:office" xmlns:r="http://schemas.openxmlformats.org/officeDocument/2006/relationships" xmlns:m="http://schemas.openxmlformats.org/officeDocument/2006/math" xmlns:v="urn:schemas-microsoft-com:vml" xmlns:wp14="http://schemas.microsoft.com/office/word/2010/wordprocessingDrawing" xmlns:wp="http://schemas.openxmlformats.org/drawingml/2006/wordprocessingDrawing" xmlns:w10="urn:schemas-microsoft-com:office:word" xmlns:w="http://schemas.openxmlformats.org/wordprocessingml/2006/main" xmlns:w14="http://schemas.microsoft.com/office/word/2010/wordml" xmlns:w15="http://schemas.microsoft.com/office/word/2012/wordml" xmlns:wpg="http://schemas.microsoft.com/office/word/2010/wordprocessingGroup" xmlns:wpi="http://schemas.microsoft.com/office/word/2010/wordprocessingInk" xmlns:wne="http://schemas.microsoft.com/office/word/2006/wordml" xmlns:wps="http://schemas.microsoft.com/office/word/2010/wordprocessingShape" mc:Ignorable="w14 w15 wp14">
+<w:hdr xmlns:wpc="http://schemas.microsoft.com/office/word/2010/wordprocessingCanvas" xmlns:cx="http://schemas.microsoft.com/office/drawing/2014/chartex" xmlns:cx1="http://schemas.microsoft.com/office/drawing/2015/9/8/chartex" xmlns:mc="http://schemas.openxmlformats.org/markup-compatibility/2006" xmlns:o="urn:schemas-microsoft-com:office:office" xmlns:r="http://schemas.openxmlformats.org/officeDocument/2006/relationships" xmlns:m="http://schemas.openxmlformats.org/officeDocument/2006/math" xmlns:v="urn:schemas-microsoft-com:vml" xmlns:wp14="http://schemas.microsoft.com/office/word/2010/wordprocessingDrawing" xmlns:wp="http://schemas.openxmlformats.org/drawingml/2006/wordprocessingDrawing" xmlns:w10="urn:schemas-microsoft-com:office:word" xmlns:w="http://schemas.openxmlformats.org/wordprocessingml/2006/main" xmlns:w14="http://schemas.microsoft.com/office/word/2010/wordml" xmlns:w15="http://schemas.microsoft.com/office/word/2012/wordml" xmlns:w16se="http://schemas.microsoft.com/office/word/2015/wordml/symex" xmlns:wpg="http://schemas.microsoft.com/office/word/2010/wordprocessingGroup" xmlns:wpi="http://schemas.microsoft.com/office/word/2010/wordprocessingInk" xmlns:wne="http://schemas.microsoft.com/office/word/2006/wordml" xmlns:wps="http://schemas.microsoft.com/office/word/2010/wordprocessingShape" mc:Ignorable="w14 w15 w16se wp14">
   <w:p>
     <w:pPr>
       <w:pStyle w:val="Header"/>
@@ -7812,10 +9074,7 @@
       </w:tabs>
     </w:pPr>
     <w:r>
-      <w:t xml:space="preserve">Climate Library </w:t>
-    </w:r>
-    <w:r>
-      <w:t>v</w:t>
+      <w:t>Climate Library v</w:t>
     </w:r>
     <w:fldSimple w:instr=" DOCPROPERTY  &quot;Extension Version&quot;  \* MERGEFORMAT ">
       <w:r>
@@ -7830,17 +9089,14 @@
     </w:r>
     <w:r>
       <w:tab/>
-      <w:t xml:space="preserve">LANDIS-II </w:t>
-    </w:r>
-    <w:r>
-      <w:t>Library</w:t>
+      <w:t>LANDIS-II Library</w:t>
     </w:r>
   </w:p>
 </w:hdr>
 </file>
 
 <file path=word/numbering.xml><?xml version="1.0" encoding="utf-8"?>
-<w:numbering xmlns:wpc="http://schemas.microsoft.com/office/word/2010/wordprocessingCanvas" xmlns:mc="http://schemas.openxmlformats.org/markup-compatibility/2006" xmlns:o="urn:schemas-microsoft-com:office:office" xmlns:r="http://schemas.openxmlformats.org/officeDocument/2006/relationships" xmlns:m="http://schemas.openxmlformats.org/officeDocument/2006/math" xmlns:v="urn:schemas-microsoft-com:vml" xmlns:wp14="http://schemas.microsoft.com/office/word/2010/wordprocessingDrawing" xmlns:wp="http://schemas.openxmlformats.org/drawingml/2006/wordprocessingDrawing" xmlns:w10="urn:schemas-microsoft-com:office:word" xmlns:w="http://schemas.openxmlformats.org/wordprocessingml/2006/main" xmlns:w14="http://schemas.microsoft.com/office/word/2010/wordml" xmlns:w15="http://schemas.microsoft.com/office/word/2012/wordml" xmlns:wpg="http://schemas.microsoft.com/office/word/2010/wordprocessingGroup" xmlns:wpi="http://schemas.microsoft.com/office/word/2010/wordprocessingInk" xmlns:wne="http://schemas.microsoft.com/office/word/2006/wordml" xmlns:wps="http://schemas.microsoft.com/office/word/2010/wordprocessingShape" mc:Ignorable="w14 w15 wp14">
+<w:numbering xmlns:wpc="http://schemas.microsoft.com/office/word/2010/wordprocessingCanvas" xmlns:cx="http://schemas.microsoft.com/office/drawing/2014/chartex" xmlns:cx1="http://schemas.microsoft.com/office/drawing/2015/9/8/chartex" xmlns:mc="http://schemas.openxmlformats.org/markup-compatibility/2006" xmlns:o="urn:schemas-microsoft-com:office:office" xmlns:r="http://schemas.openxmlformats.org/officeDocument/2006/relationships" xmlns:m="http://schemas.openxmlformats.org/officeDocument/2006/math" xmlns:v="urn:schemas-microsoft-com:vml" xmlns:wp14="http://schemas.microsoft.com/office/word/2010/wordprocessingDrawing" xmlns:wp="http://schemas.openxmlformats.org/drawingml/2006/wordprocessingDrawing" xmlns:w10="urn:schemas-microsoft-com:office:word" xmlns:w="http://schemas.openxmlformats.org/wordprocessingml/2006/main" xmlns:w14="http://schemas.microsoft.com/office/word/2010/wordml" xmlns:w15="http://schemas.microsoft.com/office/word/2012/wordml" xmlns:w16se="http://schemas.microsoft.com/office/word/2015/wordml/symex" xmlns:wpg="http://schemas.microsoft.com/office/word/2010/wordprocessingGroup" xmlns:wpi="http://schemas.microsoft.com/office/word/2010/wordprocessingInk" xmlns:wne="http://schemas.microsoft.com/office/word/2006/wordml" xmlns:wps="http://schemas.microsoft.com/office/word/2010/wordprocessingShape" mc:Ignorable="w14 w15 w16se wp14">
   <w:abstractNum w:abstractNumId="0" w15:restartNumberingAfterBreak="0">
     <w:nsid w:val="027F602A"/>
     <w:multiLevelType w:val="multilevel"/>
@@ -8269,7 +9525,7 @@
 </file>
 
 <file path=word/styles.xml><?xml version="1.0" encoding="utf-8"?>
-<w:styles xmlns:mc="http://schemas.openxmlformats.org/markup-compatibility/2006" xmlns:r="http://schemas.openxmlformats.org/officeDocument/2006/relationships" xmlns:w="http://schemas.openxmlformats.org/wordprocessingml/2006/main" xmlns:w14="http://schemas.microsoft.com/office/word/2010/wordml" xmlns:w15="http://schemas.microsoft.com/office/word/2012/wordml" mc:Ignorable="w14 w15">
+<w:styles xmlns:mc="http://schemas.openxmlformats.org/markup-compatibility/2006" xmlns:r="http://schemas.openxmlformats.org/officeDocument/2006/relationships" xmlns:w="http://schemas.openxmlformats.org/wordprocessingml/2006/main" xmlns:w14="http://schemas.microsoft.com/office/word/2010/wordml" xmlns:w15="http://schemas.microsoft.com/office/word/2012/wordml" xmlns:w16se="http://schemas.microsoft.com/office/word/2015/wordml/symex" mc:Ignorable="w14 w15 w16se">
   <w:docDefaults>
     <w:rPrDefault>
       <w:rPr>
@@ -9422,6 +10678,18 @@
       <w:szCs w:val="24"/>
     </w:rPr>
   </w:style>
+  <w:style w:type="character" w:customStyle="1" w:styleId="UnresolvedMention">
+    <w:name w:val="Unresolved Mention"/>
+    <w:basedOn w:val="DefaultParagraphFont"/>
+    <w:uiPriority w:val="99"/>
+    <w:semiHidden/>
+    <w:unhideWhenUsed/>
+    <w:rsid w:val="004F173F"/>
+    <w:rPr>
+      <w:color w:val="605E5C"/>
+      <w:shd w:val="clear" w:color="auto" w:fill="E1DFDD"/>
+    </w:rPr>
+  </w:style>
 </w:styles>
 </file>
 
@@ -9713,7 +10981,7 @@
 </file>
 
 <file path=customXml/itemProps1.xml><?xml version="1.0" encoding="utf-8"?>
-<ds:datastoreItem xmlns:ds="http://schemas.openxmlformats.org/officeDocument/2006/customXml" ds:itemID="{4603CC47-93C5-4632-84B8-A538DAC144BE}">
+<ds:datastoreItem xmlns:ds="http://schemas.openxmlformats.org/officeDocument/2006/customXml" ds:itemID="{6DBAB6CF-24B8-4B66-85DD-28B18E158A71}">
   <ds:schemaRefs>
     <ds:schemaRef ds:uri="http://schemas.openxmlformats.org/officeDocument/2006/bibliography"/>
   </ds:schemaRefs>

</xml_diff>